<commit_message>
Thêm vào cutscne. Cập nhập file word và pdf quyển báo cáo.
</commit_message>
<xml_diff>
--- a/thesis/doc/cn_da22ttd_NgoHuynhQuocKhang_110122092_baocao.docx
+++ b/thesis/doc/cn_da22ttd_NgoHuynhQuocKhang_110122092_baocao.docx
@@ -6,7 +6,6 @@
       <w:pPr>
         <w:jc w:val="center"/>
         <w:rPr>
-          <w:rFonts w:hint="eastAsia"/>
           <w:b/>
         </w:rPr>
       </w:pPr>
@@ -76,9 +75,6 @@
         </w:tabs>
         <w:ind w:firstLine="567"/>
         <w:jc w:val="both"/>
-        <w:rPr>
-          <w:rFonts w:hint="eastAsia"/>
-        </w:rPr>
       </w:pPr>
       <w:r>
         <w:tab/>
@@ -90,9 +86,6 @@
           <w:tab w:val="right" w:leader="dot" w:pos="8788"/>
         </w:tabs>
         <w:jc w:val="both"/>
-        <w:rPr>
-          <w:rFonts w:hint="eastAsia"/>
-        </w:rPr>
       </w:pPr>
       <w:r>
         <w:tab/>
@@ -104,9 +97,6 @@
           <w:tab w:val="right" w:leader="dot" w:pos="8788"/>
         </w:tabs>
         <w:jc w:val="both"/>
-        <w:rPr>
-          <w:rFonts w:hint="eastAsia"/>
-        </w:rPr>
       </w:pPr>
       <w:r>
         <w:tab/>
@@ -118,9 +108,6 @@
           <w:tab w:val="right" w:leader="dot" w:pos="8788"/>
         </w:tabs>
         <w:jc w:val="both"/>
-        <w:rPr>
-          <w:rFonts w:hint="eastAsia"/>
-        </w:rPr>
       </w:pPr>
       <w:r>
         <w:tab/>
@@ -132,9 +119,6 @@
           <w:tab w:val="right" w:leader="dot" w:pos="8788"/>
         </w:tabs>
         <w:jc w:val="both"/>
-        <w:rPr>
-          <w:rFonts w:hint="eastAsia"/>
-        </w:rPr>
       </w:pPr>
       <w:r>
         <w:tab/>
@@ -146,9 +130,6 @@
           <w:tab w:val="right" w:leader="dot" w:pos="8788"/>
         </w:tabs>
         <w:jc w:val="both"/>
-        <w:rPr>
-          <w:rFonts w:hint="eastAsia"/>
-        </w:rPr>
       </w:pPr>
       <w:r>
         <w:tab/>
@@ -160,9 +141,6 @@
           <w:tab w:val="right" w:leader="dot" w:pos="8788"/>
         </w:tabs>
         <w:jc w:val="both"/>
-        <w:rPr>
-          <w:rFonts w:hint="eastAsia"/>
-        </w:rPr>
       </w:pPr>
       <w:r>
         <w:tab/>
@@ -174,9 +152,6 @@
           <w:tab w:val="right" w:leader="dot" w:pos="8788"/>
         </w:tabs>
         <w:jc w:val="both"/>
-        <w:rPr>
-          <w:rFonts w:hint="eastAsia"/>
-        </w:rPr>
       </w:pPr>
       <w:r>
         <w:tab/>
@@ -188,9 +163,6 @@
           <w:tab w:val="right" w:leader="dot" w:pos="8788"/>
         </w:tabs>
         <w:jc w:val="both"/>
-        <w:rPr>
-          <w:rFonts w:hint="eastAsia"/>
-        </w:rPr>
       </w:pPr>
       <w:r>
         <w:tab/>
@@ -202,9 +174,6 @@
           <w:tab w:val="right" w:leader="dot" w:pos="8788"/>
         </w:tabs>
         <w:jc w:val="both"/>
-        <w:rPr>
-          <w:rFonts w:hint="eastAsia"/>
-        </w:rPr>
       </w:pPr>
       <w:r>
         <w:tab/>
@@ -216,9 +185,6 @@
           <w:tab w:val="right" w:leader="dot" w:pos="8788"/>
         </w:tabs>
         <w:jc w:val="both"/>
-        <w:rPr>
-          <w:rFonts w:hint="eastAsia"/>
-        </w:rPr>
       </w:pPr>
       <w:r>
         <w:tab/>
@@ -230,9 +196,6 @@
           <w:tab w:val="right" w:leader="dot" w:pos="8788"/>
         </w:tabs>
         <w:jc w:val="both"/>
-        <w:rPr>
-          <w:rFonts w:hint="eastAsia"/>
-        </w:rPr>
       </w:pPr>
       <w:r>
         <w:tab/>
@@ -244,9 +207,6 @@
           <w:tab w:val="right" w:leader="dot" w:pos="8788"/>
         </w:tabs>
         <w:jc w:val="both"/>
-        <w:rPr>
-          <w:rFonts w:hint="eastAsia"/>
-        </w:rPr>
       </w:pPr>
       <w:r>
         <w:tab/>
@@ -258,9 +218,6 @@
           <w:tab w:val="right" w:leader="dot" w:pos="8788"/>
         </w:tabs>
         <w:jc w:val="both"/>
-        <w:rPr>
-          <w:rFonts w:hint="eastAsia"/>
-        </w:rPr>
       </w:pPr>
       <w:r>
         <w:tab/>
@@ -272,9 +229,6 @@
           <w:tab w:val="right" w:leader="dot" w:pos="8788"/>
         </w:tabs>
         <w:jc w:val="both"/>
-        <w:rPr>
-          <w:rFonts w:hint="eastAsia"/>
-        </w:rPr>
       </w:pPr>
       <w:r>
         <w:tab/>
@@ -286,9 +240,6 @@
           <w:tab w:val="right" w:leader="dot" w:pos="8788"/>
         </w:tabs>
         <w:jc w:val="both"/>
-        <w:rPr>
-          <w:rFonts w:hint="eastAsia"/>
-        </w:rPr>
       </w:pPr>
       <w:r>
         <w:tab/>
@@ -316,7 +267,6 @@
         <w:ind w:left="4111"/>
         <w:jc w:val="center"/>
         <w:rPr>
-          <w:rFonts w:hint="eastAsia"/>
           <w:i/>
           <w:lang w:val="en-US"/>
         </w:rPr>
@@ -324,8 +274,15 @@
       <w:r>
         <w:rPr>
           <w:i/>
-        </w:rPr>
-        <w:t>Trà Vinh, ngày … tháng … năm 202</w:t>
+          <w:lang w:val="en-US"/>
+        </w:rPr>
+        <w:t>Vĩnh Long</w:t>
+      </w:r>
+      <w:r>
+        <w:rPr>
+          <w:i/>
+        </w:rPr>
+        <w:t>, ngày … tháng … năm 202</w:t>
       </w:r>
       <w:r>
         <w:rPr>
@@ -343,7 +300,6 @@
         <w:ind w:left="4111"/>
         <w:jc w:val="center"/>
         <w:rPr>
-          <w:rFonts w:hint="eastAsia"/>
           <w:b/>
         </w:rPr>
       </w:pPr>
@@ -376,7 +332,6 @@
       <w:pPr>
         <w:jc w:val="center"/>
         <w:rPr>
-          <w:rFonts w:hint="eastAsia"/>
           <w:b/>
         </w:rPr>
       </w:pPr>
@@ -447,9 +402,6 @@
         </w:tabs>
         <w:ind w:firstLine="567"/>
         <w:jc w:val="both"/>
-        <w:rPr>
-          <w:rFonts w:hint="eastAsia"/>
-        </w:rPr>
       </w:pPr>
       <w:r>
         <w:tab/>
@@ -461,9 +413,6 @@
           <w:tab w:val="right" w:leader="dot" w:pos="8788"/>
         </w:tabs>
         <w:jc w:val="both"/>
-        <w:rPr>
-          <w:rFonts w:hint="eastAsia"/>
-        </w:rPr>
       </w:pPr>
       <w:r>
         <w:tab/>
@@ -475,9 +424,6 @@
           <w:tab w:val="right" w:leader="dot" w:pos="8788"/>
         </w:tabs>
         <w:jc w:val="both"/>
-        <w:rPr>
-          <w:rFonts w:hint="eastAsia"/>
-        </w:rPr>
       </w:pPr>
       <w:r>
         <w:tab/>
@@ -489,9 +435,6 @@
           <w:tab w:val="right" w:leader="dot" w:pos="8788"/>
         </w:tabs>
         <w:jc w:val="both"/>
-        <w:rPr>
-          <w:rFonts w:hint="eastAsia"/>
-        </w:rPr>
       </w:pPr>
       <w:r>
         <w:tab/>
@@ -503,9 +446,6 @@
           <w:tab w:val="right" w:leader="dot" w:pos="8788"/>
         </w:tabs>
         <w:jc w:val="both"/>
-        <w:rPr>
-          <w:rFonts w:hint="eastAsia"/>
-        </w:rPr>
       </w:pPr>
       <w:r>
         <w:tab/>
@@ -517,9 +457,6 @@
           <w:tab w:val="right" w:leader="dot" w:pos="8788"/>
         </w:tabs>
         <w:jc w:val="both"/>
-        <w:rPr>
-          <w:rFonts w:hint="eastAsia"/>
-        </w:rPr>
       </w:pPr>
       <w:r>
         <w:tab/>
@@ -531,9 +468,6 @@
           <w:tab w:val="right" w:leader="dot" w:pos="8788"/>
         </w:tabs>
         <w:jc w:val="both"/>
-        <w:rPr>
-          <w:rFonts w:hint="eastAsia"/>
-        </w:rPr>
       </w:pPr>
       <w:r>
         <w:tab/>
@@ -545,9 +479,6 @@
           <w:tab w:val="right" w:leader="dot" w:pos="8788"/>
         </w:tabs>
         <w:jc w:val="both"/>
-        <w:rPr>
-          <w:rFonts w:hint="eastAsia"/>
-        </w:rPr>
       </w:pPr>
       <w:r>
         <w:tab/>
@@ -559,9 +490,6 @@
           <w:tab w:val="right" w:leader="dot" w:pos="8788"/>
         </w:tabs>
         <w:jc w:val="both"/>
-        <w:rPr>
-          <w:rFonts w:hint="eastAsia"/>
-        </w:rPr>
       </w:pPr>
       <w:r>
         <w:tab/>
@@ -573,9 +501,6 @@
           <w:tab w:val="right" w:leader="dot" w:pos="8788"/>
         </w:tabs>
         <w:jc w:val="both"/>
-        <w:rPr>
-          <w:rFonts w:hint="eastAsia"/>
-        </w:rPr>
       </w:pPr>
       <w:r>
         <w:tab/>
@@ -587,9 +512,6 @@
           <w:tab w:val="right" w:leader="dot" w:pos="8788"/>
         </w:tabs>
         <w:jc w:val="both"/>
-        <w:rPr>
-          <w:rFonts w:hint="eastAsia"/>
-        </w:rPr>
       </w:pPr>
       <w:r>
         <w:tab/>
@@ -601,9 +523,6 @@
           <w:tab w:val="right" w:leader="dot" w:pos="8788"/>
         </w:tabs>
         <w:jc w:val="both"/>
-        <w:rPr>
-          <w:rFonts w:hint="eastAsia"/>
-        </w:rPr>
       </w:pPr>
       <w:r>
         <w:tab/>
@@ -615,9 +534,6 @@
           <w:tab w:val="right" w:leader="dot" w:pos="8788"/>
         </w:tabs>
         <w:jc w:val="both"/>
-        <w:rPr>
-          <w:rFonts w:hint="eastAsia"/>
-        </w:rPr>
       </w:pPr>
       <w:r>
         <w:tab/>
@@ -629,9 +545,6 @@
           <w:tab w:val="right" w:leader="dot" w:pos="8788"/>
         </w:tabs>
         <w:jc w:val="both"/>
-        <w:rPr>
-          <w:rFonts w:hint="eastAsia"/>
-        </w:rPr>
       </w:pPr>
       <w:r>
         <w:tab/>
@@ -643,9 +556,6 @@
           <w:tab w:val="right" w:leader="dot" w:pos="8788"/>
         </w:tabs>
         <w:jc w:val="both"/>
-        <w:rPr>
-          <w:rFonts w:hint="eastAsia"/>
-        </w:rPr>
       </w:pPr>
       <w:r>
         <w:tab/>
@@ -701,7 +611,6 @@
         <w:ind w:left="4111"/>
         <w:jc w:val="center"/>
         <w:rPr>
-          <w:rFonts w:hint="eastAsia"/>
           <w:i/>
           <w:lang w:val="en-US"/>
         </w:rPr>
@@ -709,8 +618,15 @@
       <w:r>
         <w:rPr>
           <w:i/>
-        </w:rPr>
-        <w:t>Trà Vinh, ngày … tháng … năm 202</w:t>
+          <w:lang w:val="en-US"/>
+        </w:rPr>
+        <w:t>Vĩnh Long</w:t>
+      </w:r>
+      <w:r>
+        <w:rPr>
+          <w:i/>
+        </w:rPr>
+        <w:t>, ngày … tháng … năm 202</w:t>
       </w:r>
       <w:r>
         <w:rPr>
@@ -727,7 +643,6 @@
         <w:ind w:left="4111"/>
         <w:jc w:val="center"/>
         <w:rPr>
-          <w:rFonts w:hint="eastAsia"/>
           <w:b/>
         </w:rPr>
       </w:pPr>
@@ -783,9 +698,6 @@
     <w:p>
       <w:pPr>
         <w:pStyle w:val="content"/>
-        <w:rPr>
-          <w:rFonts w:hint="eastAsia"/>
-        </w:rPr>
       </w:pPr>
       <w:r>
         <w:t xml:space="preserve">Đầu tiên, em xin gửi lời cảm ơn chân thành đến các thầy cô, những người đã hết mực chỉ bảo, hướng dẫn và sẵn sàng giải đáp thắc mắc, cung cấp những kiến thức hữu ích giúp em hoàn thành công việc trong suốt quá trình thực hiện báo cáo này. </w:t>
@@ -929,6 +841,16 @@
     </w:p>
     <w:sdt>
       <w:sdtPr>
+        <w:rPr>
+          <w:rFonts w:ascii="Times New Roman" w:eastAsiaTheme="minorHAnsi" w:hAnsi="Times New Roman" w:cstheme="minorBidi"/>
+          <w:noProof/>
+          <w:color w:val="000000" w:themeColor="text1"/>
+          <w:kern w:val="2"/>
+          <w:sz w:val="26"/>
+          <w:szCs w:val="24"/>
+          <w:lang w:val="vi-VN"/>
+          <w14:ligatures w14:val="standardContextual"/>
+        </w:rPr>
         <w:id w:val="1623422122"/>
         <w:docPartObj>
           <w:docPartGallery w:val="Table of Contents"/>
@@ -937,16 +859,8 @@
       </w:sdtPr>
       <w:sdtEndPr>
         <w:rPr>
-          <w:rFonts w:ascii="Times New Roman" w:eastAsiaTheme="minorHAnsi" w:hAnsi="Times New Roman" w:cstheme="minorBidi"/>
           <w:b/>
           <w:bCs/>
-          <w:noProof/>
-          <w:color w:val="000000" w:themeColor="text1"/>
-          <w:kern w:val="2"/>
-          <w:sz w:val="26"/>
-          <w:szCs w:val="24"/>
-          <w:lang w:val="vi-VN"/>
-          <w14:ligatures w14:val="standardContextual"/>
         </w:rPr>
       </w:sdtEndPr>
       <w:sdtContent>
@@ -1016,7 +930,7 @@
           <w:r>
             <w:fldChar w:fldCharType="separate"/>
           </w:r>
-          <w:hyperlink w:anchor="_Toc216391215" w:history="1">
+          <w:hyperlink w:anchor="_Toc217253126" w:history="1">
             <w:r>
               <w:rPr>
                 <w:rStyle w:val="Hyperlink"/>
@@ -1053,7 +967,7 @@
               <w:rPr>
                 <w:webHidden/>
               </w:rPr>
-              <w:instrText xml:space="preserve"> PAGEREF _Toc216391215 \h </w:instrText>
+              <w:instrText xml:space="preserve"> PAGEREF _Toc217253126 \h </w:instrText>
             </w:r>
             <w:r>
               <w:rPr>
@@ -1093,7 +1007,7 @@
               <w:lang w:val="en-US"/>
             </w:rPr>
           </w:pPr>
-          <w:hyperlink w:anchor="_Toc216391216" w:history="1">
+          <w:hyperlink w:anchor="_Toc217253127" w:history="1">
             <w:r>
               <w:rPr>
                 <w:rStyle w:val="Hyperlink"/>
@@ -1123,7 +1037,7 @@
               <w:rPr>
                 <w:webHidden/>
               </w:rPr>
-              <w:instrText xml:space="preserve"> PAGEREF _Toc216391216 \h </w:instrText>
+              <w:instrText xml:space="preserve"> PAGEREF _Toc217253127 \h </w:instrText>
             </w:r>
             <w:r>
               <w:rPr>
@@ -1163,7 +1077,7 @@
               <w:lang w:val="en-US"/>
             </w:rPr>
           </w:pPr>
-          <w:hyperlink w:anchor="_Toc216391217" w:history="1">
+          <w:hyperlink w:anchor="_Toc217253128" w:history="1">
             <w:r>
               <w:rPr>
                 <w:rStyle w:val="Hyperlink"/>
@@ -1200,7 +1114,7 @@
               <w:rPr>
                 <w:webHidden/>
               </w:rPr>
-              <w:instrText xml:space="preserve"> PAGEREF _Toc216391217 \h </w:instrText>
+              <w:instrText xml:space="preserve"> PAGEREF _Toc217253128 \h </w:instrText>
             </w:r>
             <w:r>
               <w:rPr>
@@ -1240,7 +1154,7 @@
               <w:lang w:val="en-US"/>
             </w:rPr>
           </w:pPr>
-          <w:hyperlink w:anchor="_Toc216391218" w:history="1">
+          <w:hyperlink w:anchor="_Toc217253129" w:history="1">
             <w:r>
               <w:rPr>
                 <w:rStyle w:val="Hyperlink"/>
@@ -1270,7 +1184,7 @@
               <w:rPr>
                 <w:webHidden/>
               </w:rPr>
-              <w:instrText xml:space="preserve"> PAGEREF _Toc216391218 \h </w:instrText>
+              <w:instrText xml:space="preserve"> PAGEREF _Toc217253129 \h </w:instrText>
             </w:r>
             <w:r>
               <w:rPr>
@@ -1310,7 +1224,7 @@
               <w:lang w:val="en-US"/>
             </w:rPr>
           </w:pPr>
-          <w:hyperlink w:anchor="_Toc216391219" w:history="1">
+          <w:hyperlink w:anchor="_Toc217253130" w:history="1">
             <w:r>
               <w:rPr>
                 <w:rStyle w:val="Hyperlink"/>
@@ -1340,7 +1254,7 @@
               <w:rPr>
                 <w:webHidden/>
               </w:rPr>
-              <w:instrText xml:space="preserve"> PAGEREF _Toc216391219 \h </w:instrText>
+              <w:instrText xml:space="preserve"> PAGEREF _Toc217253130 \h </w:instrText>
             </w:r>
             <w:r>
               <w:rPr>
@@ -1380,7 +1294,7 @@
               <w:lang w:val="en-US"/>
             </w:rPr>
           </w:pPr>
-          <w:hyperlink w:anchor="_Toc216391220" w:history="1">
+          <w:hyperlink w:anchor="_Toc217253131" w:history="1">
             <w:r>
               <w:rPr>
                 <w:rStyle w:val="Hyperlink"/>
@@ -1410,7 +1324,7 @@
               <w:rPr>
                 <w:webHidden/>
               </w:rPr>
-              <w:instrText xml:space="preserve"> PAGEREF _Toc216391220 \h </w:instrText>
+              <w:instrText xml:space="preserve"> PAGEREF _Toc217253131 \h </w:instrText>
             </w:r>
             <w:r>
               <w:rPr>
@@ -1450,7 +1364,7 @@
               <w:lang w:val="en-US"/>
             </w:rPr>
           </w:pPr>
-          <w:hyperlink w:anchor="_Toc216391221" w:history="1">
+          <w:hyperlink w:anchor="_Toc217253132" w:history="1">
             <w:r>
               <w:rPr>
                 <w:rStyle w:val="Hyperlink"/>
@@ -1473,7 +1387,7 @@
               <w:rPr>
                 <w:webHidden/>
               </w:rPr>
-              <w:instrText xml:space="preserve"> PAGEREF _Toc216391221 \h </w:instrText>
+              <w:instrText xml:space="preserve"> PAGEREF _Toc217253132 \h </w:instrText>
             </w:r>
             <w:r>
               <w:rPr>
@@ -1513,7 +1427,7 @@
               <w:lang w:val="en-US"/>
             </w:rPr>
           </w:pPr>
-          <w:hyperlink w:anchor="_Toc216391222" w:history="1">
+          <w:hyperlink w:anchor="_Toc217253133" w:history="1">
             <w:r>
               <w:rPr>
                 <w:rStyle w:val="Hyperlink"/>
@@ -1536,7 +1450,7 @@
               <w:rPr>
                 <w:webHidden/>
               </w:rPr>
-              <w:instrText xml:space="preserve"> PAGEREF _Toc216391222 \h </w:instrText>
+              <w:instrText xml:space="preserve"> PAGEREF _Toc217253133 \h </w:instrText>
             </w:r>
             <w:r>
               <w:rPr>
@@ -1576,7 +1490,7 @@
               <w:lang w:val="en-US"/>
             </w:rPr>
           </w:pPr>
-          <w:hyperlink w:anchor="_Toc216391223" w:history="1">
+          <w:hyperlink w:anchor="_Toc217253134" w:history="1">
             <w:r>
               <w:rPr>
                 <w:rStyle w:val="Hyperlink"/>
@@ -1599,7 +1513,7 @@
               <w:rPr>
                 <w:webHidden/>
               </w:rPr>
-              <w:instrText xml:space="preserve"> PAGEREF _Toc216391223 \h </w:instrText>
+              <w:instrText xml:space="preserve"> PAGEREF _Toc217253134 \h </w:instrText>
             </w:r>
             <w:r>
               <w:rPr>
@@ -1639,7 +1553,7 @@
               <w:lang w:val="en-US"/>
             </w:rPr>
           </w:pPr>
-          <w:hyperlink w:anchor="_Toc216391224" w:history="1">
+          <w:hyperlink w:anchor="_Toc217253135" w:history="1">
             <w:r>
               <w:rPr>
                 <w:rStyle w:val="Hyperlink"/>
@@ -1662,7 +1576,7 @@
               <w:rPr>
                 <w:webHidden/>
               </w:rPr>
-              <w:instrText xml:space="preserve"> PAGEREF _Toc216391224 \h </w:instrText>
+              <w:instrText xml:space="preserve"> PAGEREF _Toc217253135 \h </w:instrText>
             </w:r>
             <w:r>
               <w:rPr>
@@ -1702,7 +1616,7 @@
               <w:lang w:val="en-US"/>
             </w:rPr>
           </w:pPr>
-          <w:hyperlink w:anchor="_Toc216391225" w:history="1">
+          <w:hyperlink w:anchor="_Toc217253136" w:history="1">
             <w:r>
               <w:rPr>
                 <w:rStyle w:val="Hyperlink"/>
@@ -1725,7 +1639,7 @@
               <w:rPr>
                 <w:webHidden/>
               </w:rPr>
-              <w:instrText xml:space="preserve"> PAGEREF _Toc216391225 \h </w:instrText>
+              <w:instrText xml:space="preserve"> PAGEREF _Toc217253136 \h </w:instrText>
             </w:r>
             <w:r>
               <w:rPr>
@@ -1765,7 +1679,7 @@
               <w:lang w:val="en-US"/>
             </w:rPr>
           </w:pPr>
-          <w:hyperlink w:anchor="_Toc216391226" w:history="1">
+          <w:hyperlink w:anchor="_Toc217253137" w:history="1">
             <w:r>
               <w:rPr>
                 <w:rStyle w:val="Hyperlink"/>
@@ -1795,7 +1709,7 @@
               <w:rPr>
                 <w:webHidden/>
               </w:rPr>
-              <w:instrText xml:space="preserve"> PAGEREF _Toc216391226 \h </w:instrText>
+              <w:instrText xml:space="preserve"> PAGEREF _Toc217253137 \h </w:instrText>
             </w:r>
             <w:r>
               <w:rPr>
@@ -1835,7 +1749,7 @@
               <w:lang w:val="en-US"/>
             </w:rPr>
           </w:pPr>
-          <w:hyperlink w:anchor="_Toc216391227" w:history="1">
+          <w:hyperlink w:anchor="_Toc217253138" w:history="1">
             <w:r>
               <w:rPr>
                 <w:rStyle w:val="Hyperlink"/>
@@ -1885,7 +1799,7 @@
               <w:rPr>
                 <w:webHidden/>
               </w:rPr>
-              <w:instrText xml:space="preserve"> PAGEREF _Toc216391227 \h </w:instrText>
+              <w:instrText xml:space="preserve"> PAGEREF _Toc217253138 \h </w:instrText>
             </w:r>
             <w:r>
               <w:rPr>
@@ -1925,7 +1839,7 @@
               <w:lang w:val="en-US"/>
             </w:rPr>
           </w:pPr>
-          <w:hyperlink w:anchor="_Toc216391228" w:history="1">
+          <w:hyperlink w:anchor="_Toc217253139" w:history="1">
             <w:r>
               <w:rPr>
                 <w:rStyle w:val="Hyperlink"/>
@@ -1955,7 +1869,7 @@
               <w:rPr>
                 <w:webHidden/>
               </w:rPr>
-              <w:instrText xml:space="preserve"> PAGEREF _Toc216391228 \h </w:instrText>
+              <w:instrText xml:space="preserve"> PAGEREF _Toc217253139 \h </w:instrText>
             </w:r>
             <w:r>
               <w:rPr>
@@ -1995,7 +1909,7 @@
               <w:lang w:val="en-US"/>
             </w:rPr>
           </w:pPr>
-          <w:hyperlink w:anchor="_Toc216391229" w:history="1">
+          <w:hyperlink w:anchor="_Toc217253140" w:history="1">
             <w:r>
               <w:rPr>
                 <w:rStyle w:val="Hyperlink"/>
@@ -2025,7 +1939,7 @@
               <w:rPr>
                 <w:webHidden/>
               </w:rPr>
-              <w:instrText xml:space="preserve"> PAGEREF _Toc216391229 \h </w:instrText>
+              <w:instrText xml:space="preserve"> PAGEREF _Toc217253140 \h </w:instrText>
             </w:r>
             <w:r>
               <w:rPr>
@@ -2065,7 +1979,7 @@
               <w:lang w:val="en-US"/>
             </w:rPr>
           </w:pPr>
-          <w:hyperlink w:anchor="_Toc216391230" w:history="1">
+          <w:hyperlink w:anchor="_Toc217253141" w:history="1">
             <w:r>
               <w:rPr>
                 <w:rStyle w:val="Hyperlink"/>
@@ -2095,7 +2009,7 @@
               <w:rPr>
                 <w:webHidden/>
               </w:rPr>
-              <w:instrText xml:space="preserve"> PAGEREF _Toc216391230 \h </w:instrText>
+              <w:instrText xml:space="preserve"> PAGEREF _Toc217253141 \h </w:instrText>
             </w:r>
             <w:r>
               <w:rPr>
@@ -2112,7 +2026,7 @@
               <w:rPr>
                 <w:webHidden/>
               </w:rPr>
-              <w:t>5</w:t>
+              <w:t>6</w:t>
             </w:r>
             <w:r>
               <w:rPr>
@@ -2135,7 +2049,7 @@
               <w:lang w:val="en-US"/>
             </w:rPr>
           </w:pPr>
-          <w:hyperlink w:anchor="_Toc216391231" w:history="1">
+          <w:hyperlink w:anchor="_Toc217253142" w:history="1">
             <w:r>
               <w:rPr>
                 <w:rStyle w:val="Hyperlink"/>
@@ -2165,7 +2079,7 @@
               <w:rPr>
                 <w:webHidden/>
               </w:rPr>
-              <w:instrText xml:space="preserve"> PAGEREF _Toc216391231 \h </w:instrText>
+              <w:instrText xml:space="preserve"> PAGEREF _Toc217253142 \h </w:instrText>
             </w:r>
             <w:r>
               <w:rPr>
@@ -2205,7 +2119,7 @@
               <w:lang w:val="en-US"/>
             </w:rPr>
           </w:pPr>
-          <w:hyperlink w:anchor="_Toc216391232" w:history="1">
+          <w:hyperlink w:anchor="_Toc217253143" w:history="1">
             <w:r>
               <w:rPr>
                 <w:rStyle w:val="Hyperlink"/>
@@ -2235,7 +2149,7 @@
               <w:rPr>
                 <w:webHidden/>
               </w:rPr>
-              <w:instrText xml:space="preserve"> PAGEREF _Toc216391232 \h </w:instrText>
+              <w:instrText xml:space="preserve"> PAGEREF _Toc217253143 \h </w:instrText>
             </w:r>
             <w:r>
               <w:rPr>
@@ -2275,7 +2189,7 @@
               <w:lang w:val="en-US"/>
             </w:rPr>
           </w:pPr>
-          <w:hyperlink w:anchor="_Toc216391233" w:history="1">
+          <w:hyperlink w:anchor="_Toc217253144" w:history="1">
             <w:r>
               <w:rPr>
                 <w:rStyle w:val="Hyperlink"/>
@@ -2305,7 +2219,7 @@
               <w:rPr>
                 <w:webHidden/>
               </w:rPr>
-              <w:instrText xml:space="preserve"> PAGEREF _Toc216391233 \h </w:instrText>
+              <w:instrText xml:space="preserve"> PAGEREF _Toc217253144 \h </w:instrText>
             </w:r>
             <w:r>
               <w:rPr>
@@ -2345,7 +2259,7 @@
               <w:lang w:val="en-US"/>
             </w:rPr>
           </w:pPr>
-          <w:hyperlink w:anchor="_Toc216391234" w:history="1">
+          <w:hyperlink w:anchor="_Toc217253145" w:history="1">
             <w:r>
               <w:rPr>
                 <w:rStyle w:val="Hyperlink"/>
@@ -2375,7 +2289,7 @@
               <w:rPr>
                 <w:webHidden/>
               </w:rPr>
-              <w:instrText xml:space="preserve"> PAGEREF _Toc216391234 \h </w:instrText>
+              <w:instrText xml:space="preserve"> PAGEREF _Toc217253145 \h </w:instrText>
             </w:r>
             <w:r>
               <w:rPr>
@@ -2415,7 +2329,7 @@
               <w:lang w:val="en-US"/>
             </w:rPr>
           </w:pPr>
-          <w:hyperlink w:anchor="_Toc216391235" w:history="1">
+          <w:hyperlink w:anchor="_Toc217253146" w:history="1">
             <w:r>
               <w:rPr>
                 <w:rStyle w:val="Hyperlink"/>
@@ -2445,7 +2359,7 @@
               <w:rPr>
                 <w:webHidden/>
               </w:rPr>
-              <w:instrText xml:space="preserve"> PAGEREF _Toc216391235 \h </w:instrText>
+              <w:instrText xml:space="preserve"> PAGEREF _Toc217253146 \h </w:instrText>
             </w:r>
             <w:r>
               <w:rPr>
@@ -2485,7 +2399,7 @@
               <w:lang w:val="en-US"/>
             </w:rPr>
           </w:pPr>
-          <w:hyperlink w:anchor="_Toc216391236" w:history="1">
+          <w:hyperlink w:anchor="_Toc217253147" w:history="1">
             <w:r>
               <w:rPr>
                 <w:rStyle w:val="Hyperlink"/>
@@ -2515,7 +2429,7 @@
               <w:rPr>
                 <w:webHidden/>
               </w:rPr>
-              <w:instrText xml:space="preserve"> PAGEREF _Toc216391236 \h </w:instrText>
+              <w:instrText xml:space="preserve"> PAGEREF _Toc217253147 \h </w:instrText>
             </w:r>
             <w:r>
               <w:rPr>
@@ -2555,7 +2469,7 @@
               <w:lang w:val="en-US"/>
             </w:rPr>
           </w:pPr>
-          <w:hyperlink w:anchor="_Toc216391237" w:history="1">
+          <w:hyperlink w:anchor="_Toc217253148" w:history="1">
             <w:r>
               <w:rPr>
                 <w:rStyle w:val="Hyperlink"/>
@@ -2585,7 +2499,7 @@
               <w:rPr>
                 <w:webHidden/>
               </w:rPr>
-              <w:instrText xml:space="preserve"> PAGEREF _Toc216391237 \h </w:instrText>
+              <w:instrText xml:space="preserve"> PAGEREF _Toc217253148 \h </w:instrText>
             </w:r>
             <w:r>
               <w:rPr>
@@ -2625,7 +2539,7 @@
               <w:lang w:val="en-US"/>
             </w:rPr>
           </w:pPr>
-          <w:hyperlink w:anchor="_Toc216391238" w:history="1">
+          <w:hyperlink w:anchor="_Toc217253149" w:history="1">
             <w:r>
               <w:rPr>
                 <w:rStyle w:val="Hyperlink"/>
@@ -2655,7 +2569,7 @@
               <w:rPr>
                 <w:webHidden/>
               </w:rPr>
-              <w:instrText xml:space="preserve"> PAGEREF _Toc216391238 \h </w:instrText>
+              <w:instrText xml:space="preserve"> PAGEREF _Toc217253149 \h </w:instrText>
             </w:r>
             <w:r>
               <w:rPr>
@@ -2695,7 +2609,7 @@
               <w:lang w:val="en-US"/>
             </w:rPr>
           </w:pPr>
-          <w:hyperlink w:anchor="_Toc216391239" w:history="1">
+          <w:hyperlink w:anchor="_Toc217253150" w:history="1">
             <w:r>
               <w:rPr>
                 <w:rStyle w:val="Hyperlink"/>
@@ -2718,7 +2632,7 @@
               <w:rPr>
                 <w:webHidden/>
               </w:rPr>
-              <w:instrText xml:space="preserve"> PAGEREF _Toc216391239 \h </w:instrText>
+              <w:instrText xml:space="preserve"> PAGEREF _Toc217253150 \h </w:instrText>
             </w:r>
             <w:r>
               <w:rPr>
@@ -2758,7 +2672,7 @@
               <w:lang w:val="en-US"/>
             </w:rPr>
           </w:pPr>
-          <w:hyperlink w:anchor="_Toc216391240" w:history="1">
+          <w:hyperlink w:anchor="_Toc217253151" w:history="1">
             <w:r>
               <w:rPr>
                 <w:rStyle w:val="Hyperlink"/>
@@ -2782,7 +2696,7 @@
               <w:rPr>
                 <w:webHidden/>
               </w:rPr>
-              <w:instrText xml:space="preserve"> PAGEREF _Toc216391240 \h </w:instrText>
+              <w:instrText xml:space="preserve"> PAGEREF _Toc217253151 \h </w:instrText>
             </w:r>
             <w:r>
               <w:rPr>
@@ -2822,7 +2736,7 @@
               <w:lang w:val="en-US"/>
             </w:rPr>
           </w:pPr>
-          <w:hyperlink w:anchor="_Toc216391241" w:history="1">
+          <w:hyperlink w:anchor="_Toc217253152" w:history="1">
             <w:r>
               <w:rPr>
                 <w:rStyle w:val="Hyperlink"/>
@@ -2852,7 +2766,7 @@
               <w:rPr>
                 <w:webHidden/>
               </w:rPr>
-              <w:instrText xml:space="preserve"> PAGEREF _Toc216391241 \h </w:instrText>
+              <w:instrText xml:space="preserve"> PAGEREF _Toc217253152 \h </w:instrText>
             </w:r>
             <w:r>
               <w:rPr>
@@ -2892,7 +2806,7 @@
               <w:lang w:val="en-US"/>
             </w:rPr>
           </w:pPr>
-          <w:hyperlink w:anchor="_Toc216391242" w:history="1">
+          <w:hyperlink w:anchor="_Toc217253153" w:history="1">
             <w:r>
               <w:rPr>
                 <w:rStyle w:val="Hyperlink"/>
@@ -2916,7 +2830,7 @@
               <w:rPr>
                 <w:webHidden/>
               </w:rPr>
-              <w:instrText xml:space="preserve"> PAGEREF _Toc216391242 \h </w:instrText>
+              <w:instrText xml:space="preserve"> PAGEREF _Toc217253153 \h </w:instrText>
             </w:r>
             <w:r>
               <w:rPr>
@@ -2956,7 +2870,7 @@
               <w:lang w:val="en-US"/>
             </w:rPr>
           </w:pPr>
-          <w:hyperlink w:anchor="_Toc216391243" w:history="1">
+          <w:hyperlink w:anchor="_Toc217253154" w:history="1">
             <w:r>
               <w:rPr>
                 <w:rStyle w:val="Hyperlink"/>
@@ -2980,7 +2894,7 @@
               <w:rPr>
                 <w:webHidden/>
               </w:rPr>
-              <w:instrText xml:space="preserve"> PAGEREF _Toc216391243 \h </w:instrText>
+              <w:instrText xml:space="preserve"> PAGEREF _Toc217253154 \h </w:instrText>
             </w:r>
             <w:r>
               <w:rPr>
@@ -3020,7 +2934,7 @@
               <w:lang w:val="en-US"/>
             </w:rPr>
           </w:pPr>
-          <w:hyperlink w:anchor="_Toc216391244" w:history="1">
+          <w:hyperlink w:anchor="_Toc217253155" w:history="1">
             <w:r>
               <w:rPr>
                 <w:rStyle w:val="Hyperlink"/>
@@ -3044,7 +2958,7 @@
               <w:rPr>
                 <w:webHidden/>
               </w:rPr>
-              <w:instrText xml:space="preserve"> PAGEREF _Toc216391244 \h </w:instrText>
+              <w:instrText xml:space="preserve"> PAGEREF _Toc217253155 \h </w:instrText>
             </w:r>
             <w:r>
               <w:rPr>
@@ -3084,7 +2998,7 @@
               <w:lang w:val="en-US"/>
             </w:rPr>
           </w:pPr>
-          <w:hyperlink w:anchor="_Toc216391245" w:history="1">
+          <w:hyperlink w:anchor="_Toc217253156" w:history="1">
             <w:r>
               <w:rPr>
                 <w:rStyle w:val="Hyperlink"/>
@@ -3108,7 +3022,7 @@
               <w:rPr>
                 <w:webHidden/>
               </w:rPr>
-              <w:instrText xml:space="preserve"> PAGEREF _Toc216391245 \h </w:instrText>
+              <w:instrText xml:space="preserve"> PAGEREF _Toc217253156 \h </w:instrText>
             </w:r>
             <w:r>
               <w:rPr>
@@ -3148,7 +3062,7 @@
               <w:lang w:val="en-US"/>
             </w:rPr>
           </w:pPr>
-          <w:hyperlink w:anchor="_Toc216391246" w:history="1">
+          <w:hyperlink w:anchor="_Toc217253157" w:history="1">
             <w:r>
               <w:rPr>
                 <w:rStyle w:val="Hyperlink"/>
@@ -3172,7 +3086,7 @@
               <w:rPr>
                 <w:webHidden/>
               </w:rPr>
-              <w:instrText xml:space="preserve"> PAGEREF _Toc216391246 \h </w:instrText>
+              <w:instrText xml:space="preserve"> PAGEREF _Toc217253157 \h </w:instrText>
             </w:r>
             <w:r>
               <w:rPr>
@@ -3212,7 +3126,7 @@
               <w:lang w:val="en-US"/>
             </w:rPr>
           </w:pPr>
-          <w:hyperlink w:anchor="_Toc216391247" w:history="1">
+          <w:hyperlink w:anchor="_Toc217253158" w:history="1">
             <w:r>
               <w:rPr>
                 <w:rStyle w:val="Hyperlink"/>
@@ -3242,7 +3156,7 @@
               <w:rPr>
                 <w:webHidden/>
               </w:rPr>
-              <w:instrText xml:space="preserve"> PAGEREF _Toc216391247 \h </w:instrText>
+              <w:instrText xml:space="preserve"> PAGEREF _Toc217253158 \h </w:instrText>
             </w:r>
             <w:r>
               <w:rPr>
@@ -3282,7 +3196,7 @@
               <w:lang w:val="en-US"/>
             </w:rPr>
           </w:pPr>
-          <w:hyperlink w:anchor="_Toc216391248" w:history="1">
+          <w:hyperlink w:anchor="_Toc217253159" w:history="1">
             <w:r>
               <w:rPr>
                 <w:rStyle w:val="Hyperlink"/>
@@ -3306,7 +3220,7 @@
               <w:rPr>
                 <w:webHidden/>
               </w:rPr>
-              <w:instrText xml:space="preserve"> PAGEREF _Toc216391248 \h </w:instrText>
+              <w:instrText xml:space="preserve"> PAGEREF _Toc217253159 \h </w:instrText>
             </w:r>
             <w:r>
               <w:rPr>
@@ -3346,7 +3260,7 @@
               <w:lang w:val="en-US"/>
             </w:rPr>
           </w:pPr>
-          <w:hyperlink w:anchor="_Toc216391249" w:history="1">
+          <w:hyperlink w:anchor="_Toc217253160" w:history="1">
             <w:r>
               <w:rPr>
                 <w:rStyle w:val="Hyperlink"/>
@@ -3370,7 +3284,7 @@
               <w:rPr>
                 <w:webHidden/>
               </w:rPr>
-              <w:instrText xml:space="preserve"> PAGEREF _Toc216391249 \h </w:instrText>
+              <w:instrText xml:space="preserve"> PAGEREF _Toc217253160 \h </w:instrText>
             </w:r>
             <w:r>
               <w:rPr>
@@ -3410,7 +3324,7 @@
               <w:lang w:val="en-US"/>
             </w:rPr>
           </w:pPr>
-          <w:hyperlink w:anchor="_Toc216391250" w:history="1">
+          <w:hyperlink w:anchor="_Toc217253161" w:history="1">
             <w:r>
               <w:rPr>
                 <w:rStyle w:val="Hyperlink"/>
@@ -3434,7 +3348,7 @@
               <w:rPr>
                 <w:webHidden/>
               </w:rPr>
-              <w:instrText xml:space="preserve"> PAGEREF _Toc216391250 \h </w:instrText>
+              <w:instrText xml:space="preserve"> PAGEREF _Toc217253161 \h </w:instrText>
             </w:r>
             <w:r>
               <w:rPr>
@@ -3474,7 +3388,7 @@
               <w:lang w:val="en-US"/>
             </w:rPr>
           </w:pPr>
-          <w:hyperlink w:anchor="_Toc216391251" w:history="1">
+          <w:hyperlink w:anchor="_Toc217253162" w:history="1">
             <w:r>
               <w:rPr>
                 <w:rStyle w:val="Hyperlink"/>
@@ -3498,7 +3412,7 @@
               <w:rPr>
                 <w:webHidden/>
               </w:rPr>
-              <w:instrText xml:space="preserve"> PAGEREF _Toc216391251 \h </w:instrText>
+              <w:instrText xml:space="preserve"> PAGEREF _Toc217253162 \h </w:instrText>
             </w:r>
             <w:r>
               <w:rPr>
@@ -3538,7 +3452,7 @@
               <w:lang w:val="en-US"/>
             </w:rPr>
           </w:pPr>
-          <w:hyperlink w:anchor="_Toc216391252" w:history="1">
+          <w:hyperlink w:anchor="_Toc217253163" w:history="1">
             <w:r>
               <w:rPr>
                 <w:rStyle w:val="Hyperlink"/>
@@ -3562,7 +3476,7 @@
               <w:rPr>
                 <w:webHidden/>
               </w:rPr>
-              <w:instrText xml:space="preserve"> PAGEREF _Toc216391252 \h </w:instrText>
+              <w:instrText xml:space="preserve"> PAGEREF _Toc217253163 \h </w:instrText>
             </w:r>
             <w:r>
               <w:rPr>
@@ -3602,7 +3516,7 @@
               <w:lang w:val="en-US"/>
             </w:rPr>
           </w:pPr>
-          <w:hyperlink w:anchor="_Toc216391253" w:history="1">
+          <w:hyperlink w:anchor="_Toc217253164" w:history="1">
             <w:r>
               <w:rPr>
                 <w:rStyle w:val="Hyperlink"/>
@@ -3626,7 +3540,7 @@
               <w:rPr>
                 <w:webHidden/>
               </w:rPr>
-              <w:instrText xml:space="preserve"> PAGEREF _Toc216391253 \h </w:instrText>
+              <w:instrText xml:space="preserve"> PAGEREF _Toc217253164 \h </w:instrText>
             </w:r>
             <w:r>
               <w:rPr>
@@ -3666,7 +3580,7 @@
               <w:lang w:val="en-US"/>
             </w:rPr>
           </w:pPr>
-          <w:hyperlink w:anchor="_Toc216391254" w:history="1">
+          <w:hyperlink w:anchor="_Toc217253165" w:history="1">
             <w:r>
               <w:rPr>
                 <w:rStyle w:val="Hyperlink"/>
@@ -3690,7 +3604,7 @@
               <w:rPr>
                 <w:webHidden/>
               </w:rPr>
-              <w:instrText xml:space="preserve"> PAGEREF _Toc216391254 \h </w:instrText>
+              <w:instrText xml:space="preserve"> PAGEREF _Toc217253165 \h </w:instrText>
             </w:r>
             <w:r>
               <w:rPr>
@@ -3730,7 +3644,7 @@
               <w:lang w:val="en-US"/>
             </w:rPr>
           </w:pPr>
-          <w:hyperlink w:anchor="_Toc216391255" w:history="1">
+          <w:hyperlink w:anchor="_Toc217253166" w:history="1">
             <w:r>
               <w:rPr>
                 <w:rStyle w:val="Hyperlink"/>
@@ -3760,7 +3674,7 @@
               <w:rPr>
                 <w:webHidden/>
               </w:rPr>
-              <w:instrText xml:space="preserve"> PAGEREF _Toc216391255 \h </w:instrText>
+              <w:instrText xml:space="preserve"> PAGEREF _Toc217253166 \h </w:instrText>
             </w:r>
             <w:r>
               <w:rPr>
@@ -3800,7 +3714,7 @@
               <w:lang w:val="en-US"/>
             </w:rPr>
           </w:pPr>
-          <w:hyperlink w:anchor="_Toc216391256" w:history="1">
+          <w:hyperlink w:anchor="_Toc217253167" w:history="1">
             <w:r>
               <w:rPr>
                 <w:rStyle w:val="Hyperlink"/>
@@ -3830,7 +3744,7 @@
               <w:rPr>
                 <w:webHidden/>
               </w:rPr>
-              <w:instrText xml:space="preserve"> PAGEREF _Toc216391256 \h </w:instrText>
+              <w:instrText xml:space="preserve"> PAGEREF _Toc217253167 \h </w:instrText>
             </w:r>
             <w:r>
               <w:rPr>
@@ -3870,7 +3784,7 @@
               <w:lang w:val="en-US"/>
             </w:rPr>
           </w:pPr>
-          <w:hyperlink w:anchor="_Toc216391257" w:history="1">
+          <w:hyperlink w:anchor="_Toc217253168" w:history="1">
             <w:r>
               <w:rPr>
                 <w:rStyle w:val="Hyperlink"/>
@@ -3900,7 +3814,7 @@
               <w:rPr>
                 <w:webHidden/>
               </w:rPr>
-              <w:instrText xml:space="preserve"> PAGEREF _Toc216391257 \h </w:instrText>
+              <w:instrText xml:space="preserve"> PAGEREF _Toc217253168 \h </w:instrText>
             </w:r>
             <w:r>
               <w:rPr>
@@ -3940,7 +3854,7 @@
               <w:lang w:val="en-US"/>
             </w:rPr>
           </w:pPr>
-          <w:hyperlink w:anchor="_Toc216391258" w:history="1">
+          <w:hyperlink w:anchor="_Toc217253169" w:history="1">
             <w:r>
               <w:rPr>
                 <w:rStyle w:val="Hyperlink"/>
@@ -3964,7 +3878,7 @@
               <w:rPr>
                 <w:webHidden/>
               </w:rPr>
-              <w:instrText xml:space="preserve"> PAGEREF _Toc216391258 \h </w:instrText>
+              <w:instrText xml:space="preserve"> PAGEREF _Toc217253169 \h </w:instrText>
             </w:r>
             <w:r>
               <w:rPr>
@@ -4004,7 +3918,7 @@
               <w:lang w:val="en-US"/>
             </w:rPr>
           </w:pPr>
-          <w:hyperlink w:anchor="_Toc216391259" w:history="1">
+          <w:hyperlink w:anchor="_Toc217253170" w:history="1">
             <w:r>
               <w:rPr>
                 <w:rStyle w:val="Hyperlink"/>
@@ -4028,7 +3942,7 @@
               <w:rPr>
                 <w:webHidden/>
               </w:rPr>
-              <w:instrText xml:space="preserve"> PAGEREF _Toc216391259 \h </w:instrText>
+              <w:instrText xml:space="preserve"> PAGEREF _Toc217253170 \h </w:instrText>
             </w:r>
             <w:r>
               <w:rPr>
@@ -4068,7 +3982,7 @@
               <w:lang w:val="en-US"/>
             </w:rPr>
           </w:pPr>
-          <w:hyperlink w:anchor="_Toc216391260" w:history="1">
+          <w:hyperlink w:anchor="_Toc217253171" w:history="1">
             <w:r>
               <w:rPr>
                 <w:rStyle w:val="Hyperlink"/>
@@ -4092,7 +4006,7 @@
               <w:rPr>
                 <w:webHidden/>
               </w:rPr>
-              <w:instrText xml:space="preserve"> PAGEREF _Toc216391260 \h </w:instrText>
+              <w:instrText xml:space="preserve"> PAGEREF _Toc217253171 \h </w:instrText>
             </w:r>
             <w:r>
               <w:rPr>
@@ -4132,7 +4046,7 @@
               <w:lang w:val="en-US"/>
             </w:rPr>
           </w:pPr>
-          <w:hyperlink w:anchor="_Toc216391261" w:history="1">
+          <w:hyperlink w:anchor="_Toc217253172" w:history="1">
             <w:r>
               <w:rPr>
                 <w:rStyle w:val="Hyperlink"/>
@@ -4156,7 +4070,7 @@
               <w:rPr>
                 <w:webHidden/>
               </w:rPr>
-              <w:instrText xml:space="preserve"> PAGEREF _Toc216391261 \h </w:instrText>
+              <w:instrText xml:space="preserve"> PAGEREF _Toc217253172 \h </w:instrText>
             </w:r>
             <w:r>
               <w:rPr>
@@ -4196,7 +4110,7 @@
               <w:lang w:val="en-US"/>
             </w:rPr>
           </w:pPr>
-          <w:hyperlink w:anchor="_Toc216391262" w:history="1">
+          <w:hyperlink w:anchor="_Toc217253173" w:history="1">
             <w:r>
               <w:rPr>
                 <w:rStyle w:val="Hyperlink"/>
@@ -4220,7 +4134,7 @@
               <w:rPr>
                 <w:webHidden/>
               </w:rPr>
-              <w:instrText xml:space="preserve"> PAGEREF _Toc216391262 \h </w:instrText>
+              <w:instrText xml:space="preserve"> PAGEREF _Toc217253173 \h </w:instrText>
             </w:r>
             <w:r>
               <w:rPr>
@@ -4260,7 +4174,7 @@
               <w:lang w:val="en-US"/>
             </w:rPr>
           </w:pPr>
-          <w:hyperlink w:anchor="_Toc216391263" w:history="1">
+          <w:hyperlink w:anchor="_Toc217253174" w:history="1">
             <w:r>
               <w:rPr>
                 <w:rStyle w:val="Hyperlink"/>
@@ -4284,7 +4198,7 @@
               <w:rPr>
                 <w:webHidden/>
               </w:rPr>
-              <w:instrText xml:space="preserve"> PAGEREF _Toc216391263 \h </w:instrText>
+              <w:instrText xml:space="preserve"> PAGEREF _Toc217253174 \h </w:instrText>
             </w:r>
             <w:r>
               <w:rPr>
@@ -4324,7 +4238,7 @@
               <w:lang w:val="en-US"/>
             </w:rPr>
           </w:pPr>
-          <w:hyperlink w:anchor="_Toc216391264" w:history="1">
+          <w:hyperlink w:anchor="_Toc217253175" w:history="1">
             <w:r>
               <w:rPr>
                 <w:rStyle w:val="Hyperlink"/>
@@ -4354,7 +4268,7 @@
               <w:rPr>
                 <w:webHidden/>
               </w:rPr>
-              <w:instrText xml:space="preserve"> PAGEREF _Toc216391264 \h </w:instrText>
+              <w:instrText xml:space="preserve"> PAGEREF _Toc217253175 \h </w:instrText>
             </w:r>
             <w:r>
               <w:rPr>
@@ -4394,7 +4308,7 @@
               <w:lang w:val="en-US"/>
             </w:rPr>
           </w:pPr>
-          <w:hyperlink w:anchor="_Toc216391265" w:history="1">
+          <w:hyperlink w:anchor="_Toc217253176" w:history="1">
             <w:r>
               <w:rPr>
                 <w:rStyle w:val="Hyperlink"/>
@@ -4418,7 +4332,7 @@
               <w:rPr>
                 <w:webHidden/>
               </w:rPr>
-              <w:instrText xml:space="preserve"> PAGEREF _Toc216391265 \h </w:instrText>
+              <w:instrText xml:space="preserve"> PAGEREF _Toc217253176 \h </w:instrText>
             </w:r>
             <w:r>
               <w:rPr>
@@ -4458,7 +4372,7 @@
               <w:lang w:val="en-US"/>
             </w:rPr>
           </w:pPr>
-          <w:hyperlink w:anchor="_Toc216391266" w:history="1">
+          <w:hyperlink w:anchor="_Toc217253177" w:history="1">
             <w:r>
               <w:rPr>
                 <w:rStyle w:val="Hyperlink"/>
@@ -4482,7 +4396,7 @@
               <w:rPr>
                 <w:webHidden/>
               </w:rPr>
-              <w:instrText xml:space="preserve"> PAGEREF _Toc216391266 \h </w:instrText>
+              <w:instrText xml:space="preserve"> PAGEREF _Toc217253177 \h </w:instrText>
             </w:r>
             <w:r>
               <w:rPr>
@@ -4522,7 +4436,7 @@
               <w:lang w:val="en-US"/>
             </w:rPr>
           </w:pPr>
-          <w:hyperlink w:anchor="_Toc216391267" w:history="1">
+          <w:hyperlink w:anchor="_Toc217253178" w:history="1">
             <w:r>
               <w:rPr>
                 <w:rStyle w:val="Hyperlink"/>
@@ -4546,7 +4460,7 @@
               <w:rPr>
                 <w:webHidden/>
               </w:rPr>
-              <w:instrText xml:space="preserve"> PAGEREF _Toc216391267 \h </w:instrText>
+              <w:instrText xml:space="preserve"> PAGEREF _Toc217253178 \h </w:instrText>
             </w:r>
             <w:r>
               <w:rPr>
@@ -4586,7 +4500,7 @@
               <w:lang w:val="en-US"/>
             </w:rPr>
           </w:pPr>
-          <w:hyperlink w:anchor="_Toc216391268" w:history="1">
+          <w:hyperlink w:anchor="_Toc217253179" w:history="1">
             <w:r>
               <w:rPr>
                 <w:rStyle w:val="Hyperlink"/>
@@ -4610,7 +4524,7 @@
               <w:rPr>
                 <w:webHidden/>
               </w:rPr>
-              <w:instrText xml:space="preserve"> PAGEREF _Toc216391268 \h </w:instrText>
+              <w:instrText xml:space="preserve"> PAGEREF _Toc217253179 \h </w:instrText>
             </w:r>
             <w:r>
               <w:rPr>
@@ -4650,7 +4564,7 @@
               <w:lang w:val="en-US"/>
             </w:rPr>
           </w:pPr>
-          <w:hyperlink w:anchor="_Toc216391269" w:history="1">
+          <w:hyperlink w:anchor="_Toc217253180" w:history="1">
             <w:r>
               <w:rPr>
                 <w:rStyle w:val="Hyperlink"/>
@@ -4674,7 +4588,7 @@
               <w:rPr>
                 <w:webHidden/>
               </w:rPr>
-              <w:instrText xml:space="preserve"> PAGEREF _Toc216391269 \h </w:instrText>
+              <w:instrText xml:space="preserve"> PAGEREF _Toc217253180 \h </w:instrText>
             </w:r>
             <w:r>
               <w:rPr>
@@ -4714,7 +4628,7 @@
               <w:lang w:val="en-US"/>
             </w:rPr>
           </w:pPr>
-          <w:hyperlink w:anchor="_Toc216391270" w:history="1">
+          <w:hyperlink w:anchor="_Toc217253181" w:history="1">
             <w:r>
               <w:rPr>
                 <w:rStyle w:val="Hyperlink"/>
@@ -4738,7 +4652,7 @@
               <w:rPr>
                 <w:webHidden/>
               </w:rPr>
-              <w:instrText xml:space="preserve"> PAGEREF _Toc216391270 \h </w:instrText>
+              <w:instrText xml:space="preserve"> PAGEREF _Toc217253181 \h </w:instrText>
             </w:r>
             <w:r>
               <w:rPr>
@@ -4778,7 +4692,7 @@
               <w:lang w:val="en-US"/>
             </w:rPr>
           </w:pPr>
-          <w:hyperlink w:anchor="_Toc216391271" w:history="1">
+          <w:hyperlink w:anchor="_Toc217253182" w:history="1">
             <w:r>
               <w:rPr>
                 <w:rStyle w:val="Hyperlink"/>
@@ -4802,7 +4716,7 @@
               <w:rPr>
                 <w:webHidden/>
               </w:rPr>
-              <w:instrText xml:space="preserve"> PAGEREF _Toc216391271 \h </w:instrText>
+              <w:instrText xml:space="preserve"> PAGEREF _Toc217253182 \h </w:instrText>
             </w:r>
             <w:r>
               <w:rPr>
@@ -4842,7 +4756,7 @@
               <w:lang w:val="en-US"/>
             </w:rPr>
           </w:pPr>
-          <w:hyperlink w:anchor="_Toc216391272" w:history="1">
+          <w:hyperlink w:anchor="_Toc217253183" w:history="1">
             <w:r>
               <w:rPr>
                 <w:rStyle w:val="Hyperlink"/>
@@ -4867,7 +4781,7 @@
               <w:rPr>
                 <w:webHidden/>
               </w:rPr>
-              <w:instrText xml:space="preserve"> PAGEREF _Toc216391272 \h </w:instrText>
+              <w:instrText xml:space="preserve"> PAGEREF _Toc217253183 \h </w:instrText>
             </w:r>
             <w:r>
               <w:rPr>
@@ -4897,7 +4811,6 @@
         <w:p>
           <w:pPr>
             <w:rPr>
-              <w:rFonts w:hint="eastAsia"/>
               <w:b/>
               <w:bCs/>
             </w:rPr>
@@ -4966,7 +4879,7 @@
         </w:rPr>
         <w:fldChar w:fldCharType="separate"/>
       </w:r>
-      <w:hyperlink w:anchor="_Toc216391176" w:history="1">
+      <w:hyperlink w:anchor="_Toc217253184" w:history="1">
         <w:r>
           <w:rPr>
             <w:rStyle w:val="Hyperlink"/>
@@ -4996,7 +4909,7 @@
           <w:rPr>
             <w:webHidden/>
           </w:rPr>
-          <w:instrText xml:space="preserve"> PAGEREF _Toc216391176 \h </w:instrText>
+          <w:instrText xml:space="preserve"> PAGEREF _Toc217253184 \h </w:instrText>
         </w:r>
         <w:r>
           <w:rPr>
@@ -5036,7 +4949,7 @@
           <w:lang w:val="en-US"/>
         </w:rPr>
       </w:pPr>
-      <w:hyperlink w:anchor="_Toc216391177" w:history="1">
+      <w:hyperlink w:anchor="_Toc217253185" w:history="1">
         <w:r>
           <w:rPr>
             <w:rStyle w:val="Hyperlink"/>
@@ -5066,7 +4979,7 @@
           <w:rPr>
             <w:webHidden/>
           </w:rPr>
-          <w:instrText xml:space="preserve"> PAGEREF _Toc216391177 \h </w:instrText>
+          <w:instrText xml:space="preserve"> PAGEREF _Toc217253185 \h </w:instrText>
         </w:r>
         <w:r>
           <w:rPr>
@@ -5106,7 +5019,7 @@
           <w:lang w:val="en-US"/>
         </w:rPr>
       </w:pPr>
-      <w:hyperlink w:anchor="_Toc216391178" w:history="1">
+      <w:hyperlink w:anchor="_Toc217253186" w:history="1">
         <w:r>
           <w:rPr>
             <w:rStyle w:val="Hyperlink"/>
@@ -5136,7 +5049,7 @@
           <w:rPr>
             <w:webHidden/>
           </w:rPr>
-          <w:instrText xml:space="preserve"> PAGEREF _Toc216391178 \h </w:instrText>
+          <w:instrText xml:space="preserve"> PAGEREF _Toc217253186 \h </w:instrText>
         </w:r>
         <w:r>
           <w:rPr>
@@ -5176,7 +5089,7 @@
           <w:lang w:val="en-US"/>
         </w:rPr>
       </w:pPr>
-      <w:hyperlink w:anchor="_Toc216391179" w:history="1">
+      <w:hyperlink w:anchor="_Toc217253187" w:history="1">
         <w:r>
           <w:rPr>
             <w:rStyle w:val="Hyperlink"/>
@@ -5206,7 +5119,7 @@
           <w:rPr>
             <w:webHidden/>
           </w:rPr>
-          <w:instrText xml:space="preserve"> PAGEREF _Toc216391179 \h </w:instrText>
+          <w:instrText xml:space="preserve"> PAGEREF _Toc217253187 \h </w:instrText>
         </w:r>
         <w:r>
           <w:rPr>
@@ -5246,7 +5159,7 @@
           <w:lang w:val="en-US"/>
         </w:rPr>
       </w:pPr>
-      <w:hyperlink w:anchor="_Toc216391180" w:history="1">
+      <w:hyperlink w:anchor="_Toc217253188" w:history="1">
         <w:r>
           <w:rPr>
             <w:rStyle w:val="Hyperlink"/>
@@ -5276,7 +5189,7 @@
           <w:rPr>
             <w:webHidden/>
           </w:rPr>
-          <w:instrText xml:space="preserve"> PAGEREF _Toc216391180 \h </w:instrText>
+          <w:instrText xml:space="preserve"> PAGEREF _Toc217253188 \h </w:instrText>
         </w:r>
         <w:r>
           <w:rPr>
@@ -5316,7 +5229,7 @@
           <w:lang w:val="en-US"/>
         </w:rPr>
       </w:pPr>
-      <w:hyperlink w:anchor="_Toc216391181" w:history="1">
+      <w:hyperlink w:anchor="_Toc217253189" w:history="1">
         <w:r>
           <w:rPr>
             <w:rStyle w:val="Hyperlink"/>
@@ -5346,7 +5259,7 @@
           <w:rPr>
             <w:webHidden/>
           </w:rPr>
-          <w:instrText xml:space="preserve"> PAGEREF _Toc216391181 \h </w:instrText>
+          <w:instrText xml:space="preserve"> PAGEREF _Toc217253189 \h </w:instrText>
         </w:r>
         <w:r>
           <w:rPr>
@@ -5386,7 +5299,7 @@
           <w:lang w:val="en-US"/>
         </w:rPr>
       </w:pPr>
-      <w:hyperlink w:anchor="_Toc216391182" w:history="1">
+      <w:hyperlink w:anchor="_Toc217253190" w:history="1">
         <w:r>
           <w:rPr>
             <w:rStyle w:val="Hyperlink"/>
@@ -5416,7 +5329,7 @@
           <w:rPr>
             <w:webHidden/>
           </w:rPr>
-          <w:instrText xml:space="preserve"> PAGEREF _Toc216391182 \h </w:instrText>
+          <w:instrText xml:space="preserve"> PAGEREF _Toc217253190 \h </w:instrText>
         </w:r>
         <w:r>
           <w:rPr>
@@ -5456,7 +5369,7 @@
           <w:lang w:val="en-US"/>
         </w:rPr>
       </w:pPr>
-      <w:hyperlink w:anchor="_Toc216391183" w:history="1">
+      <w:hyperlink w:anchor="_Toc217253191" w:history="1">
         <w:r>
           <w:rPr>
             <w:rStyle w:val="Hyperlink"/>
@@ -5486,7 +5399,7 @@
           <w:rPr>
             <w:webHidden/>
           </w:rPr>
-          <w:instrText xml:space="preserve"> PAGEREF _Toc216391183 \h </w:instrText>
+          <w:instrText xml:space="preserve"> PAGEREF _Toc217253191 \h </w:instrText>
         </w:r>
         <w:r>
           <w:rPr>
@@ -5526,7 +5439,7 @@
           <w:lang w:val="en-US"/>
         </w:rPr>
       </w:pPr>
-      <w:hyperlink w:anchor="_Toc216391184" w:history="1">
+      <w:hyperlink w:anchor="_Toc217253192" w:history="1">
         <w:r>
           <w:rPr>
             <w:rStyle w:val="Hyperlink"/>
@@ -5556,7 +5469,7 @@
           <w:rPr>
             <w:webHidden/>
           </w:rPr>
-          <w:instrText xml:space="preserve"> PAGEREF _Toc216391184 \h </w:instrText>
+          <w:instrText xml:space="preserve"> PAGEREF _Toc217253192 \h </w:instrText>
         </w:r>
         <w:r>
           <w:rPr>
@@ -5596,7 +5509,7 @@
           <w:lang w:val="en-US"/>
         </w:rPr>
       </w:pPr>
-      <w:hyperlink w:anchor="_Toc216391185" w:history="1">
+      <w:hyperlink w:anchor="_Toc217253193" w:history="1">
         <w:r>
           <w:rPr>
             <w:rStyle w:val="Hyperlink"/>
@@ -5626,7 +5539,7 @@
           <w:rPr>
             <w:webHidden/>
           </w:rPr>
-          <w:instrText xml:space="preserve"> PAGEREF _Toc216391185 \h </w:instrText>
+          <w:instrText xml:space="preserve"> PAGEREF _Toc217253193 \h </w:instrText>
         </w:r>
         <w:r>
           <w:rPr>
@@ -5666,7 +5579,7 @@
           <w:lang w:val="en-US"/>
         </w:rPr>
       </w:pPr>
-      <w:hyperlink w:anchor="_Toc216391186" w:history="1">
+      <w:hyperlink w:anchor="_Toc217253194" w:history="1">
         <w:r>
           <w:rPr>
             <w:rStyle w:val="Hyperlink"/>
@@ -5696,7 +5609,7 @@
           <w:rPr>
             <w:webHidden/>
           </w:rPr>
-          <w:instrText xml:space="preserve"> PAGEREF _Toc216391186 \h </w:instrText>
+          <w:instrText xml:space="preserve"> PAGEREF _Toc217253194 \h </w:instrText>
         </w:r>
         <w:r>
           <w:rPr>
@@ -5736,7 +5649,7 @@
           <w:lang w:val="en-US"/>
         </w:rPr>
       </w:pPr>
-      <w:hyperlink w:anchor="_Toc216391187" w:history="1">
+      <w:hyperlink w:anchor="_Toc217253195" w:history="1">
         <w:r>
           <w:rPr>
             <w:rStyle w:val="Hyperlink"/>
@@ -5766,7 +5679,7 @@
           <w:rPr>
             <w:webHidden/>
           </w:rPr>
-          <w:instrText xml:space="preserve"> PAGEREF _Toc216391187 \h </w:instrText>
+          <w:instrText xml:space="preserve"> PAGEREF _Toc217253195 \h </w:instrText>
         </w:r>
         <w:r>
           <w:rPr>
@@ -5806,7 +5719,7 @@
           <w:lang w:val="en-US"/>
         </w:rPr>
       </w:pPr>
-      <w:hyperlink w:anchor="_Toc216391188" w:history="1">
+      <w:hyperlink w:anchor="_Toc217253196" w:history="1">
         <w:r>
           <w:rPr>
             <w:rStyle w:val="Hyperlink"/>
@@ -5836,7 +5749,7 @@
           <w:rPr>
             <w:webHidden/>
           </w:rPr>
-          <w:instrText xml:space="preserve"> PAGEREF _Toc216391188 \h </w:instrText>
+          <w:instrText xml:space="preserve"> PAGEREF _Toc217253196 \h </w:instrText>
         </w:r>
         <w:r>
           <w:rPr>
@@ -5876,7 +5789,7 @@
           <w:lang w:val="en-US"/>
         </w:rPr>
       </w:pPr>
-      <w:hyperlink w:anchor="_Toc216391189" w:history="1">
+      <w:hyperlink w:anchor="_Toc217253197" w:history="1">
         <w:r>
           <w:rPr>
             <w:rStyle w:val="Hyperlink"/>
@@ -5906,7 +5819,7 @@
           <w:rPr>
             <w:webHidden/>
           </w:rPr>
-          <w:instrText xml:space="preserve"> PAGEREF _Toc216391189 \h </w:instrText>
+          <w:instrText xml:space="preserve"> PAGEREF _Toc217253197 \h </w:instrText>
         </w:r>
         <w:r>
           <w:rPr>
@@ -5946,7 +5859,7 @@
           <w:lang w:val="en-US"/>
         </w:rPr>
       </w:pPr>
-      <w:hyperlink w:anchor="_Toc216391190" w:history="1">
+      <w:hyperlink w:anchor="_Toc217253198" w:history="1">
         <w:r>
           <w:rPr>
             <w:rStyle w:val="Hyperlink"/>
@@ -5976,7 +5889,7 @@
           <w:rPr>
             <w:webHidden/>
           </w:rPr>
-          <w:instrText xml:space="preserve"> PAGEREF _Toc216391190 \h </w:instrText>
+          <w:instrText xml:space="preserve"> PAGEREF _Toc217253198 \h </w:instrText>
         </w:r>
         <w:r>
           <w:rPr>
@@ -6016,7 +5929,7 @@
           <w:lang w:val="en-US"/>
         </w:rPr>
       </w:pPr>
-      <w:hyperlink w:anchor="_Toc216391191" w:history="1">
+      <w:hyperlink w:anchor="_Toc217253199" w:history="1">
         <w:r>
           <w:rPr>
             <w:rStyle w:val="Hyperlink"/>
@@ -6046,7 +5959,7 @@
           <w:rPr>
             <w:webHidden/>
           </w:rPr>
-          <w:instrText xml:space="preserve"> PAGEREF _Toc216391191 \h </w:instrText>
+          <w:instrText xml:space="preserve"> PAGEREF _Toc217253199 \h </w:instrText>
         </w:r>
         <w:r>
           <w:rPr>
@@ -6086,7 +5999,7 @@
           <w:lang w:val="en-US"/>
         </w:rPr>
       </w:pPr>
-      <w:hyperlink w:anchor="_Toc216391192" w:history="1">
+      <w:hyperlink w:anchor="_Toc217253200" w:history="1">
         <w:r>
           <w:rPr>
             <w:rStyle w:val="Hyperlink"/>
@@ -6116,7 +6029,7 @@
           <w:rPr>
             <w:webHidden/>
           </w:rPr>
-          <w:instrText xml:space="preserve"> PAGEREF _Toc216391192 \h </w:instrText>
+          <w:instrText xml:space="preserve"> PAGEREF _Toc217253200 \h </w:instrText>
         </w:r>
         <w:r>
           <w:rPr>
@@ -6156,7 +6069,7 @@
           <w:lang w:val="en-US"/>
         </w:rPr>
       </w:pPr>
-      <w:hyperlink w:anchor="_Toc216391193" w:history="1">
+      <w:hyperlink w:anchor="_Toc217253201" w:history="1">
         <w:r>
           <w:rPr>
             <w:rStyle w:val="Hyperlink"/>
@@ -6186,7 +6099,7 @@
           <w:rPr>
             <w:webHidden/>
           </w:rPr>
-          <w:instrText xml:space="preserve"> PAGEREF _Toc216391193 \h </w:instrText>
+          <w:instrText xml:space="preserve"> PAGEREF _Toc217253201 \h </w:instrText>
         </w:r>
         <w:r>
           <w:rPr>
@@ -6226,7 +6139,7 @@
           <w:lang w:val="en-US"/>
         </w:rPr>
       </w:pPr>
-      <w:hyperlink w:anchor="_Toc216391194" w:history="1">
+      <w:hyperlink w:anchor="_Toc217253202" w:history="1">
         <w:r>
           <w:rPr>
             <w:rStyle w:val="Hyperlink"/>
@@ -6256,7 +6169,7 @@
           <w:rPr>
             <w:webHidden/>
           </w:rPr>
-          <w:instrText xml:space="preserve"> PAGEREF _Toc216391194 \h </w:instrText>
+          <w:instrText xml:space="preserve"> PAGEREF _Toc217253202 \h </w:instrText>
         </w:r>
         <w:r>
           <w:rPr>
@@ -6296,7 +6209,7 @@
           <w:lang w:val="en-US"/>
         </w:rPr>
       </w:pPr>
-      <w:hyperlink w:anchor="_Toc216391195" w:history="1">
+      <w:hyperlink w:anchor="_Toc217253203" w:history="1">
         <w:r>
           <w:rPr>
             <w:rStyle w:val="Hyperlink"/>
@@ -6326,7 +6239,7 @@
           <w:rPr>
             <w:webHidden/>
           </w:rPr>
-          <w:instrText xml:space="preserve"> PAGEREF _Toc216391195 \h </w:instrText>
+          <w:instrText xml:space="preserve"> PAGEREF _Toc217253203 \h </w:instrText>
         </w:r>
         <w:r>
           <w:rPr>
@@ -6366,7 +6279,7 @@
           <w:lang w:val="en-US"/>
         </w:rPr>
       </w:pPr>
-      <w:hyperlink w:anchor="_Toc216391196" w:history="1">
+      <w:hyperlink w:anchor="_Toc217253204" w:history="1">
         <w:r>
           <w:rPr>
             <w:rStyle w:val="Hyperlink"/>
@@ -6396,7 +6309,7 @@
           <w:rPr>
             <w:webHidden/>
           </w:rPr>
-          <w:instrText xml:space="preserve"> PAGEREF _Toc216391196 \h </w:instrText>
+          <w:instrText xml:space="preserve"> PAGEREF _Toc217253204 \h </w:instrText>
         </w:r>
         <w:r>
           <w:rPr>
@@ -6436,7 +6349,7 @@
           <w:lang w:val="en-US"/>
         </w:rPr>
       </w:pPr>
-      <w:hyperlink w:anchor="_Toc216391197" w:history="1">
+      <w:hyperlink w:anchor="_Toc217253205" w:history="1">
         <w:r>
           <w:rPr>
             <w:rStyle w:val="Hyperlink"/>
@@ -6466,7 +6379,7 @@
           <w:rPr>
             <w:webHidden/>
           </w:rPr>
-          <w:instrText xml:space="preserve"> PAGEREF _Toc216391197 \h </w:instrText>
+          <w:instrText xml:space="preserve"> PAGEREF _Toc217253205 \h </w:instrText>
         </w:r>
         <w:r>
           <w:rPr>
@@ -6506,7 +6419,7 @@
           <w:lang w:val="en-US"/>
         </w:rPr>
       </w:pPr>
-      <w:hyperlink w:anchor="_Toc216391198" w:history="1">
+      <w:hyperlink w:anchor="_Toc217253206" w:history="1">
         <w:r>
           <w:rPr>
             <w:rStyle w:val="Hyperlink"/>
@@ -6536,7 +6449,7 @@
           <w:rPr>
             <w:webHidden/>
           </w:rPr>
-          <w:instrText xml:space="preserve"> PAGEREF _Toc216391198 \h </w:instrText>
+          <w:instrText xml:space="preserve"> PAGEREF _Toc217253206 \h </w:instrText>
         </w:r>
         <w:r>
           <w:rPr>
@@ -6576,7 +6489,7 @@
           <w:lang w:val="en-US"/>
         </w:rPr>
       </w:pPr>
-      <w:hyperlink w:anchor="_Toc216391199" w:history="1">
+      <w:hyperlink w:anchor="_Toc217253207" w:history="1">
         <w:r>
           <w:rPr>
             <w:rStyle w:val="Hyperlink"/>
@@ -6606,7 +6519,7 @@
           <w:rPr>
             <w:webHidden/>
           </w:rPr>
-          <w:instrText xml:space="preserve"> PAGEREF _Toc216391199 \h </w:instrText>
+          <w:instrText xml:space="preserve"> PAGEREF _Toc217253207 \h </w:instrText>
         </w:r>
         <w:r>
           <w:rPr>
@@ -6646,7 +6559,7 @@
           <w:lang w:val="en-US"/>
         </w:rPr>
       </w:pPr>
-      <w:hyperlink w:anchor="_Toc216391200" w:history="1">
+      <w:hyperlink w:anchor="_Toc217253208" w:history="1">
         <w:r>
           <w:rPr>
             <w:rStyle w:val="Hyperlink"/>
@@ -6676,7 +6589,7 @@
           <w:rPr>
             <w:webHidden/>
           </w:rPr>
-          <w:instrText xml:space="preserve"> PAGEREF _Toc216391200 \h </w:instrText>
+          <w:instrText xml:space="preserve"> PAGEREF _Toc217253208 \h </w:instrText>
         </w:r>
         <w:r>
           <w:rPr>
@@ -6716,7 +6629,7 @@
           <w:lang w:val="en-US"/>
         </w:rPr>
       </w:pPr>
-      <w:hyperlink w:anchor="_Toc216391201" w:history="1">
+      <w:hyperlink w:anchor="_Toc217253209" w:history="1">
         <w:r>
           <w:rPr>
             <w:rStyle w:val="Hyperlink"/>
@@ -6746,7 +6659,7 @@
           <w:rPr>
             <w:webHidden/>
           </w:rPr>
-          <w:instrText xml:space="preserve"> PAGEREF _Toc216391201 \h </w:instrText>
+          <w:instrText xml:space="preserve"> PAGEREF _Toc217253209 \h </w:instrText>
         </w:r>
         <w:r>
           <w:rPr>
@@ -6786,7 +6699,7 @@
           <w:lang w:val="en-US"/>
         </w:rPr>
       </w:pPr>
-      <w:hyperlink w:anchor="_Toc216391202" w:history="1">
+      <w:hyperlink w:anchor="_Toc217253210" w:history="1">
         <w:r>
           <w:rPr>
             <w:rStyle w:val="Hyperlink"/>
@@ -6816,7 +6729,7 @@
           <w:rPr>
             <w:webHidden/>
           </w:rPr>
-          <w:instrText xml:space="preserve"> PAGEREF _Toc216391202 \h </w:instrText>
+          <w:instrText xml:space="preserve"> PAGEREF _Toc217253210 \h </w:instrText>
         </w:r>
         <w:r>
           <w:rPr>
@@ -6856,7 +6769,7 @@
           <w:lang w:val="en-US"/>
         </w:rPr>
       </w:pPr>
-      <w:hyperlink w:anchor="_Toc216391203" w:history="1">
+      <w:hyperlink w:anchor="_Toc217253211" w:history="1">
         <w:r>
           <w:rPr>
             <w:rStyle w:val="Hyperlink"/>
@@ -6886,7 +6799,7 @@
           <w:rPr>
             <w:webHidden/>
           </w:rPr>
-          <w:instrText xml:space="preserve"> PAGEREF _Toc216391203 \h </w:instrText>
+          <w:instrText xml:space="preserve"> PAGEREF _Toc217253211 \h </w:instrText>
         </w:r>
         <w:r>
           <w:rPr>
@@ -6926,7 +6839,7 @@
           <w:lang w:val="en-US"/>
         </w:rPr>
       </w:pPr>
-      <w:hyperlink w:anchor="_Toc216391204" w:history="1">
+      <w:hyperlink w:anchor="_Toc217253212" w:history="1">
         <w:r>
           <w:rPr>
             <w:rStyle w:val="Hyperlink"/>
@@ -6956,7 +6869,7 @@
           <w:rPr>
             <w:webHidden/>
           </w:rPr>
-          <w:instrText xml:space="preserve"> PAGEREF _Toc216391204 \h </w:instrText>
+          <w:instrText xml:space="preserve"> PAGEREF _Toc217253212 \h </w:instrText>
         </w:r>
         <w:r>
           <w:rPr>
@@ -6996,7 +6909,7 @@
           <w:lang w:val="en-US"/>
         </w:rPr>
       </w:pPr>
-      <w:hyperlink w:anchor="_Toc216391205" w:history="1">
+      <w:hyperlink w:anchor="_Toc217253213" w:history="1">
         <w:r>
           <w:rPr>
             <w:rStyle w:val="Hyperlink"/>
@@ -7026,7 +6939,7 @@
           <w:rPr>
             <w:webHidden/>
           </w:rPr>
-          <w:instrText xml:space="preserve"> PAGEREF _Toc216391205 \h </w:instrText>
+          <w:instrText xml:space="preserve"> PAGEREF _Toc217253213 \h </w:instrText>
         </w:r>
         <w:r>
           <w:rPr>
@@ -7066,7 +6979,7 @@
           <w:lang w:val="en-US"/>
         </w:rPr>
       </w:pPr>
-      <w:hyperlink w:anchor="_Toc216391206" w:history="1">
+      <w:hyperlink w:anchor="_Toc217253214" w:history="1">
         <w:r>
           <w:rPr>
             <w:rStyle w:val="Hyperlink"/>
@@ -7096,7 +7009,7 @@
           <w:rPr>
             <w:webHidden/>
           </w:rPr>
-          <w:instrText xml:space="preserve"> PAGEREF _Toc216391206 \h </w:instrText>
+          <w:instrText xml:space="preserve"> PAGEREF _Toc217253214 \h </w:instrText>
         </w:r>
         <w:r>
           <w:rPr>
@@ -7136,7 +7049,7 @@
           <w:lang w:val="en-US"/>
         </w:rPr>
       </w:pPr>
-      <w:hyperlink w:anchor="_Toc216391207" w:history="1">
+      <w:hyperlink w:anchor="_Toc217253215" w:history="1">
         <w:r>
           <w:rPr>
             <w:rStyle w:val="Hyperlink"/>
@@ -7166,7 +7079,7 @@
           <w:rPr>
             <w:webHidden/>
           </w:rPr>
-          <w:instrText xml:space="preserve"> PAGEREF _Toc216391207 \h </w:instrText>
+          <w:instrText xml:space="preserve"> PAGEREF _Toc217253215 \h </w:instrText>
         </w:r>
         <w:r>
           <w:rPr>
@@ -7206,7 +7119,7 @@
           <w:lang w:val="en-US"/>
         </w:rPr>
       </w:pPr>
-      <w:hyperlink w:anchor="_Toc216391208" w:history="1">
+      <w:hyperlink w:anchor="_Toc217253216" w:history="1">
         <w:r>
           <w:rPr>
             <w:rStyle w:val="Hyperlink"/>
@@ -7236,7 +7149,7 @@
           <w:rPr>
             <w:webHidden/>
           </w:rPr>
-          <w:instrText xml:space="preserve"> PAGEREF _Toc216391208 \h </w:instrText>
+          <w:instrText xml:space="preserve"> PAGEREF _Toc217253216 \h </w:instrText>
         </w:r>
         <w:r>
           <w:rPr>
@@ -7276,7 +7189,7 @@
           <w:lang w:val="en-US"/>
         </w:rPr>
       </w:pPr>
-      <w:hyperlink w:anchor="_Toc216391209" w:history="1">
+      <w:hyperlink w:anchor="_Toc217253217" w:history="1">
         <w:r>
           <w:rPr>
             <w:rStyle w:val="Hyperlink"/>
@@ -7306,7 +7219,7 @@
           <w:rPr>
             <w:webHidden/>
           </w:rPr>
-          <w:instrText xml:space="preserve"> PAGEREF _Toc216391209 \h </w:instrText>
+          <w:instrText xml:space="preserve"> PAGEREF _Toc217253217 \h </w:instrText>
         </w:r>
         <w:r>
           <w:rPr>
@@ -7346,7 +7259,7 @@
           <w:lang w:val="en-US"/>
         </w:rPr>
       </w:pPr>
-      <w:hyperlink w:anchor="_Toc216391210" w:history="1">
+      <w:hyperlink w:anchor="_Toc217253218" w:history="1">
         <w:r>
           <w:rPr>
             <w:rStyle w:val="Hyperlink"/>
@@ -7376,7 +7289,7 @@
           <w:rPr>
             <w:webHidden/>
           </w:rPr>
-          <w:instrText xml:space="preserve"> PAGEREF _Toc216391210 \h </w:instrText>
+          <w:instrText xml:space="preserve"> PAGEREF _Toc217253218 \h </w:instrText>
         </w:r>
         <w:r>
           <w:rPr>
@@ -7416,7 +7329,7 @@
           <w:lang w:val="en-US"/>
         </w:rPr>
       </w:pPr>
-      <w:hyperlink w:anchor="_Toc216391211" w:history="1">
+      <w:hyperlink w:anchor="_Toc217253219" w:history="1">
         <w:r>
           <w:rPr>
             <w:rStyle w:val="Hyperlink"/>
@@ -7446,7 +7359,7 @@
           <w:rPr>
             <w:webHidden/>
           </w:rPr>
-          <w:instrText xml:space="preserve"> PAGEREF _Toc216391211 \h </w:instrText>
+          <w:instrText xml:space="preserve"> PAGEREF _Toc217253219 \h </w:instrText>
         </w:r>
         <w:r>
           <w:rPr>
@@ -7486,7 +7399,7 @@
           <w:lang w:val="en-US"/>
         </w:rPr>
       </w:pPr>
-      <w:hyperlink w:anchor="_Toc216391212" w:history="1">
+      <w:hyperlink w:anchor="_Toc217253220" w:history="1">
         <w:r>
           <w:rPr>
             <w:rStyle w:val="Hyperlink"/>
@@ -7516,7 +7429,7 @@
           <w:rPr>
             <w:webHidden/>
           </w:rPr>
-          <w:instrText xml:space="preserve"> PAGEREF _Toc216391212 \h </w:instrText>
+          <w:instrText xml:space="preserve"> PAGEREF _Toc217253220 \h </w:instrText>
         </w:r>
         <w:r>
           <w:rPr>
@@ -7556,7 +7469,7 @@
           <w:lang w:val="en-US"/>
         </w:rPr>
       </w:pPr>
-      <w:hyperlink w:anchor="_Toc216391213" w:history="1">
+      <w:hyperlink w:anchor="_Toc217253221" w:history="1">
         <w:r>
           <w:rPr>
             <w:rStyle w:val="Hyperlink"/>
@@ -7586,7 +7499,7 @@
           <w:rPr>
             <w:webHidden/>
           </w:rPr>
-          <w:instrText xml:space="preserve"> PAGEREF _Toc216391213 \h </w:instrText>
+          <w:instrText xml:space="preserve"> PAGEREF _Toc217253221 \h </w:instrText>
         </w:r>
         <w:r>
           <w:rPr>
@@ -7626,7 +7539,7 @@
           <w:lang w:val="en-US"/>
         </w:rPr>
       </w:pPr>
-      <w:hyperlink w:anchor="_Toc216391214" w:history="1">
+      <w:hyperlink w:anchor="_Toc217253222" w:history="1">
         <w:r>
           <w:rPr>
             <w:rStyle w:val="Hyperlink"/>
@@ -7656,7 +7569,7 @@
           <w:rPr>
             <w:webHidden/>
           </w:rPr>
-          <w:instrText xml:space="preserve"> PAGEREF _Toc216391214 \h </w:instrText>
+          <w:instrText xml:space="preserve"> PAGEREF _Toc217253222 \h </w:instrText>
         </w:r>
         <w:r>
           <w:rPr>
@@ -7728,7 +7641,7 @@
           <w:lang w:val="en-US"/>
         </w:rPr>
       </w:pPr>
-      <w:hyperlink w:anchor="_Toc216391167" w:history="1">
+      <w:hyperlink w:anchor="_Toc217253223" w:history="1">
         <w:r>
           <w:rPr>
             <w:rStyle w:val="Hyperlink"/>
@@ -7758,7 +7671,7 @@
           <w:rPr>
             <w:webHidden/>
           </w:rPr>
-          <w:instrText xml:space="preserve"> PAGEREF _Toc216391167 \h </w:instrText>
+          <w:instrText xml:space="preserve"> PAGEREF _Toc217253223 \h </w:instrText>
         </w:r>
         <w:r>
           <w:rPr>
@@ -7798,7 +7711,7 @@
           <w:lang w:val="en-US"/>
         </w:rPr>
       </w:pPr>
-      <w:hyperlink w:anchor="_Toc216391168" w:history="1">
+      <w:hyperlink w:anchor="_Toc217253224" w:history="1">
         <w:r>
           <w:rPr>
             <w:rStyle w:val="Hyperlink"/>
@@ -7828,7 +7741,7 @@
           <w:rPr>
             <w:webHidden/>
           </w:rPr>
-          <w:instrText xml:space="preserve"> PAGEREF _Toc216391168 \h </w:instrText>
+          <w:instrText xml:space="preserve"> PAGEREF _Toc217253224 \h </w:instrText>
         </w:r>
         <w:r>
           <w:rPr>
@@ -7868,7 +7781,7 @@
           <w:lang w:val="en-US"/>
         </w:rPr>
       </w:pPr>
-      <w:hyperlink w:anchor="_Toc216391169" w:history="1">
+      <w:hyperlink w:anchor="_Toc217253225" w:history="1">
         <w:r>
           <w:rPr>
             <w:rStyle w:val="Hyperlink"/>
@@ -7898,7 +7811,7 @@
           <w:rPr>
             <w:webHidden/>
           </w:rPr>
-          <w:instrText xml:space="preserve"> PAGEREF _Toc216391169 \h </w:instrText>
+          <w:instrText xml:space="preserve"> PAGEREF _Toc217253225 \h </w:instrText>
         </w:r>
         <w:r>
           <w:rPr>
@@ -7938,7 +7851,7 @@
           <w:lang w:val="en-US"/>
         </w:rPr>
       </w:pPr>
-      <w:hyperlink w:anchor="_Toc216391170" w:history="1">
+      <w:hyperlink w:anchor="_Toc217253226" w:history="1">
         <w:r>
           <w:rPr>
             <w:rStyle w:val="Hyperlink"/>
@@ -7968,7 +7881,7 @@
           <w:rPr>
             <w:webHidden/>
           </w:rPr>
-          <w:instrText xml:space="preserve"> PAGEREF _Toc216391170 \h </w:instrText>
+          <w:instrText xml:space="preserve"> PAGEREF _Toc217253226 \h </w:instrText>
         </w:r>
         <w:r>
           <w:rPr>
@@ -8008,7 +7921,7 @@
           <w:lang w:val="en-US"/>
         </w:rPr>
       </w:pPr>
-      <w:hyperlink w:anchor="_Toc216391171" w:history="1">
+      <w:hyperlink w:anchor="_Toc217253227" w:history="1">
         <w:r>
           <w:rPr>
             <w:rStyle w:val="Hyperlink"/>
@@ -8038,7 +7951,7 @@
           <w:rPr>
             <w:webHidden/>
           </w:rPr>
-          <w:instrText xml:space="preserve"> PAGEREF _Toc216391171 \h </w:instrText>
+          <w:instrText xml:space="preserve"> PAGEREF _Toc217253227 \h </w:instrText>
         </w:r>
         <w:r>
           <w:rPr>
@@ -8078,7 +7991,7 @@
           <w:lang w:val="en-US"/>
         </w:rPr>
       </w:pPr>
-      <w:hyperlink w:anchor="_Toc216391172" w:history="1">
+      <w:hyperlink w:anchor="_Toc217253228" w:history="1">
         <w:r>
           <w:rPr>
             <w:rStyle w:val="Hyperlink"/>
@@ -8108,7 +8021,7 @@
           <w:rPr>
             <w:webHidden/>
           </w:rPr>
-          <w:instrText xml:space="preserve"> PAGEREF _Toc216391172 \h </w:instrText>
+          <w:instrText xml:space="preserve"> PAGEREF _Toc217253228 \h </w:instrText>
         </w:r>
         <w:r>
           <w:rPr>
@@ -8148,7 +8061,7 @@
           <w:lang w:val="en-US"/>
         </w:rPr>
       </w:pPr>
-      <w:hyperlink w:anchor="_Toc216391173" w:history="1">
+      <w:hyperlink w:anchor="_Toc217253229" w:history="1">
         <w:r>
           <w:rPr>
             <w:rStyle w:val="Hyperlink"/>
@@ -8178,7 +8091,7 @@
           <w:rPr>
             <w:webHidden/>
           </w:rPr>
-          <w:instrText xml:space="preserve"> PAGEREF _Toc216391173 \h </w:instrText>
+          <w:instrText xml:space="preserve"> PAGEREF _Toc217253229 \h </w:instrText>
         </w:r>
         <w:r>
           <w:rPr>
@@ -8218,7 +8131,7 @@
           <w:lang w:val="en-US"/>
         </w:rPr>
       </w:pPr>
-      <w:hyperlink w:anchor="_Toc216391174" w:history="1">
+      <w:hyperlink w:anchor="_Toc217253230" w:history="1">
         <w:r>
           <w:rPr>
             <w:rStyle w:val="Hyperlink"/>
@@ -8248,7 +8161,7 @@
           <w:rPr>
             <w:webHidden/>
           </w:rPr>
-          <w:instrText xml:space="preserve"> PAGEREF _Toc216391174 \h </w:instrText>
+          <w:instrText xml:space="preserve"> PAGEREF _Toc217253230 \h </w:instrText>
         </w:r>
         <w:r>
           <w:rPr>
@@ -8288,7 +8201,7 @@
           <w:lang w:val="en-US"/>
         </w:rPr>
       </w:pPr>
-      <w:hyperlink w:anchor="_Toc216391175" w:history="1">
+      <w:hyperlink w:anchor="_Toc217253231" w:history="1">
         <w:r>
           <w:rPr>
             <w:rStyle w:val="Hyperlink"/>
@@ -8318,7 +8231,7 @@
           <w:rPr>
             <w:webHidden/>
           </w:rPr>
-          <w:instrText xml:space="preserve"> PAGEREF _Toc216391175 \h </w:instrText>
+          <w:instrText xml:space="preserve"> PAGEREF _Toc217253231 \h </w:instrText>
         </w:r>
         <w:r>
           <w:rPr>
@@ -8391,7 +8304,7 @@
           <w:lang w:val="en-US"/>
         </w:rPr>
       </w:pPr>
-      <w:bookmarkStart w:id="1" w:name="_Toc216391215"/>
+      <w:bookmarkStart w:id="1" w:name="_Toc217253126"/>
       <w:r>
         <w:lastRenderedPageBreak/>
         <w:t>TỔNG QU</w:t>
@@ -8411,7 +8324,7 @@
           <w:lang w:val="en-US"/>
         </w:rPr>
       </w:pPr>
-      <w:bookmarkStart w:id="2" w:name="_Toc216391216"/>
+      <w:bookmarkStart w:id="2" w:name="_Toc217253127"/>
       <w:r>
         <w:t>Giới thiệu đề tài</w:t>
       </w:r>
@@ -8480,7 +8393,7 @@
           <w:lang w:val="en-US"/>
         </w:rPr>
       </w:pPr>
-      <w:bookmarkStart w:id="3" w:name="_Toc216391217"/>
+      <w:bookmarkStart w:id="3" w:name="_Toc217253128"/>
       <w:r>
         <w:t>Mục tiêu</w:t>
       </w:r>
@@ -8621,7 +8534,7 @@
           <w:lang w:val="en-US"/>
         </w:rPr>
       </w:pPr>
-      <w:bookmarkStart w:id="4" w:name="_Toc216391218"/>
+      <w:bookmarkStart w:id="4" w:name="_Toc217253129"/>
       <w:r>
         <w:t>Đối tượng nghiên cứu</w:t>
       </w:r>
@@ -8784,7 +8697,7 @@
           <w:lang w:val="en-US"/>
         </w:rPr>
       </w:pPr>
-      <w:bookmarkStart w:id="5" w:name="_Toc216391219"/>
+      <w:bookmarkStart w:id="5" w:name="_Toc217253130"/>
       <w:r>
         <w:t>Phạm vi nghiên cứu</w:t>
       </w:r>
@@ -8828,13 +8741,7 @@
         </w:numPr>
       </w:pPr>
       <w:r>
-        <w:t xml:space="preserve">Làng: nơi người chơi có thể di chuyển, tương tác với NPC, mua bán vật phẩm và chuẩn bị trước khi vào </w:t>
-      </w:r>
-      <w:r>
-        <w:t>hầm mỏ</w:t>
-      </w:r>
-      <w:r>
-        <w:t>.</w:t>
+        <w:t>Làng: nơi người chơi có thể di chuyển, tương tác với NPC, mua bán vật phẩm và chuẩn bị trước khi vào hầm mỏ.</w:t>
       </w:r>
     </w:p>
     <w:p>
@@ -8846,10 +8753,7 @@
         </w:numPr>
       </w:pPr>
       <w:r>
-        <w:t>Hầm mỏ</w:t>
-      </w:r>
-      <w:r>
-        <w:t>: khu vực</w:t>
+        <w:t>Hầm mỏ: khu vực</w:t>
       </w:r>
       <w:r>
         <w:rPr>
@@ -8886,7 +8790,7 @@
           <w:lang w:val="en-US"/>
         </w:rPr>
       </w:pPr>
-      <w:bookmarkStart w:id="6" w:name="_Toc216391220"/>
+      <w:bookmarkStart w:id="6" w:name="_Toc217253131"/>
       <w:r>
         <w:t>Phương pháp nghiên cứu</w:t>
       </w:r>
@@ -8896,7 +8800,7 @@
       <w:pPr>
         <w:pStyle w:val="Heading3"/>
       </w:pPr>
-      <w:bookmarkStart w:id="7" w:name="_Toc216391221"/>
+      <w:bookmarkStart w:id="7" w:name="_Toc217253132"/>
       <w:r>
         <w:t>Phương pháp phân tích và thiết kế</w:t>
       </w:r>
@@ -8941,7 +8845,7 @@
       <w:pPr>
         <w:pStyle w:val="Heading3"/>
       </w:pPr>
-      <w:bookmarkStart w:id="8" w:name="_Toc216391222"/>
+      <w:bookmarkStart w:id="8" w:name="_Toc217253133"/>
       <w:r>
         <w:t>Phương pháp xây dựng hệ thống</w:t>
       </w:r>
@@ -8986,7 +8890,7 @@
       <w:pPr>
         <w:pStyle w:val="Heading3"/>
       </w:pPr>
-      <w:bookmarkStart w:id="9" w:name="_Toc216391223"/>
+      <w:bookmarkStart w:id="9" w:name="_Toc217253134"/>
       <w:r>
         <w:lastRenderedPageBreak/>
         <w:t>Phương pháp kiểm thử</w:t>
@@ -9024,7 +8928,7 @@
       <w:pPr>
         <w:pStyle w:val="Heading3"/>
       </w:pPr>
-      <w:bookmarkStart w:id="10" w:name="_Toc216391224"/>
+      <w:bookmarkStart w:id="10" w:name="_Toc217253135"/>
       <w:r>
         <w:t>Phương pháp triển khai</w:t>
       </w:r>
@@ -9061,7 +8965,7 @@
       <w:pPr>
         <w:pStyle w:val="Heading3"/>
       </w:pPr>
-      <w:bookmarkStart w:id="11" w:name="_Toc216391225"/>
+      <w:bookmarkStart w:id="11" w:name="_Toc217253136"/>
       <w:r>
         <w:t>Phương pháp khảo sát và đánh giá</w:t>
       </w:r>
@@ -9112,7 +9016,7 @@
           <w:lang w:val="en-US"/>
         </w:rPr>
       </w:pPr>
-      <w:bookmarkStart w:id="12" w:name="_Toc216391226"/>
+      <w:bookmarkStart w:id="12" w:name="_Toc217253137"/>
       <w:r>
         <w:lastRenderedPageBreak/>
         <w:t>NGHIÊN CỨU LÝ THIẾT</w:t>
@@ -9126,7 +9030,7 @@
           <w:lang w:val="en-US"/>
         </w:rPr>
       </w:pPr>
-      <w:bookmarkStart w:id="13" w:name="_Toc216391227"/>
+      <w:bookmarkStart w:id="13" w:name="_Toc217253138"/>
       <w:r>
         <w:t xml:space="preserve">Tổng quan về </w:t>
       </w:r>
@@ -9561,7 +9465,7 @@
           <w:lang w:val="en-US"/>
         </w:rPr>
       </w:pPr>
-      <w:bookmarkStart w:id="14" w:name="_Toc216391228"/>
+      <w:bookmarkStart w:id="14" w:name="_Toc217253139"/>
       <w:r>
         <w:t>Tổng quan về đồ họa pixel</w:t>
       </w:r>
@@ -9715,7 +9619,7 @@
           <w:lang w:val="en-US"/>
         </w:rPr>
       </w:pPr>
-      <w:bookmarkStart w:id="15" w:name="_Toc216391229"/>
+      <w:bookmarkStart w:id="15" w:name="_Toc217253140"/>
       <w:r>
         <w:t>Tổng quan về Godot Engine</w:t>
       </w:r>
@@ -9729,16 +9633,171 @@
         </w:rPr>
       </w:pPr>
       <w:r>
-        <w:t xml:space="preserve">Godot Engine là một công cụ phát triển game mã nguồn mở, hỗ trợ cả 2D và 3D, nổi bật với khả năng xuất bản đa nền tảng, từ Windows, macOS, Linux đến Android, iOS </w:t>
-      </w:r>
-      <w:r>
-        <w:rPr>
-          <w:lang w:val="en-US"/>
-        </w:rPr>
-        <w:t>hoặc</w:t>
-      </w:r>
-      <w:r>
-        <w:t xml:space="preserve"> Web.</w:t>
+        <w:rPr>
+          <w:lang w:val="en-US"/>
+        </w:rPr>
+        <w:t>Godot Engine là một công cụ phát triển game đa nền tảng với nhiều tính năng nổi bật, cho phép tạo ra các trò chơi 2D và 3D từ một giao diện thống nhất. Nó cung cấp một bộ công cụ toàn diện và phổ biến, giúp người dùng tập trung vào việc làm game mà không cần phải tự tạo lại từ đầu. Game có thể được xuất chỉ với một cú nhấp chuột sang nhiều nền tảng, bao gồm các nền tảng máy tính để bàn chính (Linux, macOS, Windows), nền tảng di động (Android, iOS), cũng như các nền tảng web và máy chơi game</w:t>
+      </w:r>
+      <w:sdt>
+        <w:sdtPr>
+          <w:rPr>
+            <w:lang w:val="en-US"/>
+          </w:rPr>
+          <w:id w:val="75096943"/>
+          <w:citation/>
+        </w:sdtPr>
+        <w:sdtContent>
+          <w:r>
+            <w:rPr>
+              <w:lang w:val="en-US"/>
+            </w:rPr>
+            <w:fldChar w:fldCharType="begin"/>
+          </w:r>
+          <w:r>
+            <w:rPr>
+              <w:lang w:val="en-US"/>
+            </w:rPr>
+            <w:instrText xml:space="preserve"> CITATION Jua \l 1033 </w:instrText>
+          </w:r>
+          <w:r>
+            <w:rPr>
+              <w:lang w:val="en-US"/>
+            </w:rPr>
+            <w:fldChar w:fldCharType="separate"/>
+          </w:r>
+          <w:r>
+            <w:rPr>
+              <w:lang w:val="en-US"/>
+            </w:rPr>
+            <w:t xml:space="preserve"> </w:t>
+          </w:r>
+          <w:r>
+            <w:rPr>
+              <w:lang w:val="en-US"/>
+            </w:rPr>
+            <w:t>[1]</w:t>
+          </w:r>
+          <w:r>
+            <w:rPr>
+              <w:lang w:val="en-US"/>
+            </w:rPr>
+            <w:fldChar w:fldCharType="end"/>
+          </w:r>
+        </w:sdtContent>
+      </w:sdt>
+      <w:r>
+        <w:rPr>
+          <w:lang w:val="en-US"/>
+        </w:rPr>
+        <w:t>.</w:t>
+      </w:r>
+    </w:p>
+    <w:p>
+      <w:pPr>
+        <w:pStyle w:val="content"/>
+        <w:rPr>
+          <w:lang w:val="en-US"/>
+        </w:rPr>
+      </w:pPr>
+      <w:r>
+        <w:rPr>
+          <w:lang w:val="en-US"/>
+        </w:rPr>
+        <w:t>Godot</w:t>
+      </w:r>
+      <w:r>
+        <w:rPr>
+          <w:lang w:val="en-US"/>
+        </w:rPr>
+        <w:t xml:space="preserve"> Engine</w:t>
+      </w:r>
+      <w:r>
+        <w:rPr>
+          <w:lang w:val="en-US"/>
+        </w:rPr>
+        <w:t xml:space="preserve"> hoàn toàn miễn phí và mã nguồn mở theo giấy phép MIT tự do . Không ràng buộc, không phí bản quyền, không gì cả. Trò chơi của người dùng thuộc về họ, đến từng dòng mã cuối cùng của engine. Quá trình phát triển của Godot hoàn toàn độc lập và do cộng đồng dẫn dắt, trao quyền cho người dùng tham gia định hình engine sao cho phù hợp với kỳ vọng của họ. Nó được hỗ trợ bởi Quỹ Godot, một tổ chức phi lợi nhuận</w:t>
+      </w:r>
+      <w:sdt>
+        <w:sdtPr>
+          <w:rPr>
+            <w:lang w:val="en-US"/>
+          </w:rPr>
+          <w:id w:val="-1941675603"/>
+          <w:citation/>
+        </w:sdtPr>
+        <w:sdtContent>
+          <w:r>
+            <w:rPr>
+              <w:lang w:val="en-US"/>
+            </w:rPr>
+            <w:fldChar w:fldCharType="begin"/>
+          </w:r>
+          <w:r>
+            <w:rPr>
+              <w:lang w:val="en-US"/>
+            </w:rPr>
+            <w:instrText xml:space="preserve"> CITATION Jua \l 1033 </w:instrText>
+          </w:r>
+          <w:r>
+            <w:rPr>
+              <w:lang w:val="en-US"/>
+            </w:rPr>
+            <w:fldChar w:fldCharType="separate"/>
+          </w:r>
+          <w:r>
+            <w:rPr>
+              <w:lang w:val="en-US"/>
+            </w:rPr>
+            <w:t xml:space="preserve"> </w:t>
+          </w:r>
+          <w:r>
+            <w:rPr>
+              <w:lang w:val="en-US"/>
+            </w:rPr>
+            <w:t>[1]</w:t>
+          </w:r>
+          <w:r>
+            <w:rPr>
+              <w:lang w:val="en-US"/>
+            </w:rPr>
+            <w:fldChar w:fldCharType="end"/>
+          </w:r>
+        </w:sdtContent>
+      </w:sdt>
+      <w:r>
+        <w:rPr>
+          <w:lang w:val="en-US"/>
+        </w:rPr>
+        <w:t>.</w:t>
+      </w:r>
+    </w:p>
+    <w:p>
+      <w:pPr>
+        <w:pStyle w:val="content"/>
+        <w:rPr>
+          <w:lang w:val="en-US"/>
+        </w:rPr>
+      </w:pPr>
+      <w:r>
+        <w:t>Godot</w:t>
+      </w:r>
+      <w:r>
+        <w:rPr>
+          <w:lang w:val="en-US"/>
+        </w:rPr>
+        <w:t xml:space="preserve"> Engine</w:t>
+      </w:r>
+      <w:r>
+        <w:t xml:space="preserve"> đặc biệt mạnh ở mảng 2D với các công cụ tilemap, sprite animation, camera và physics 2D</w:t>
+      </w:r>
+      <w:r>
+        <w:rPr>
+          <w:lang w:val="en-US"/>
+        </w:rPr>
+        <w:t xml:space="preserve"> và signal </w:t>
+      </w:r>
+      <w:r>
+        <w:t>nhưng vẫn hỗ trợ cơ bản đến nâng cao cho 3D với mesh, light, material và animation.</w:t>
       </w:r>
       <w:r>
         <w:rPr>
@@ -9747,34 +9806,34 @@
         <w:t xml:space="preserve"> </w:t>
       </w:r>
       <w:r>
-        <w:t xml:space="preserve">Một trong những điểm mạnh lớn nhất của Godot là hệ thống </w:t>
-      </w:r>
-      <w:r>
-        <w:rPr>
-          <w:lang w:val="en-US"/>
-        </w:rPr>
-        <w:t>S</w:t>
-      </w:r>
-      <w:r>
-        <w:t xml:space="preserve">cene linh hoạt, cho phép mỗi đối tượng trong game được quản lý như một </w:t>
-      </w:r>
-      <w:r>
-        <w:rPr>
-          <w:lang w:val="en-US"/>
-        </w:rPr>
-        <w:t>S</w:t>
-      </w:r>
-      <w:r>
-        <w:t>cene riêng</w:t>
-      </w:r>
-      <w:r>
-        <w:rPr>
-          <w:lang w:val="en-US"/>
-        </w:rPr>
-        <w:t xml:space="preserve"> giúp</w:t>
-      </w:r>
-      <w:r>
-        <w:t xml:space="preserve"> dễ dàng tái sử dụng và tổ chức.</w:t>
+        <w:t>Godot trở thành lựa chọn lý tưởng cho các dự án game indie</w:t>
+      </w:r>
+      <w:r>
+        <w:rPr>
+          <w:lang w:val="en-US"/>
+        </w:rPr>
+        <w:t xml:space="preserve"> vì có mã nguồn mở, dung lượng nhẹ, giao diện linh hoạt dễ sử dụng</w:t>
+      </w:r>
+      <w:r>
+        <w:t xml:space="preserve">, </w:t>
+      </w:r>
+      <w:r>
+        <w:rPr>
+          <w:lang w:val="en-US"/>
+        </w:rPr>
+        <w:t>rất thích hợp cho các</w:t>
+      </w:r>
+      <w:r>
+        <w:t xml:space="preserve"> nhà phát triển</w:t>
+      </w:r>
+      <w:r>
+        <w:rPr>
+          <w:lang w:val="en-US"/>
+        </w:rPr>
+        <w:t xml:space="preserve"> có nhu cầu</w:t>
+      </w:r>
+      <w:r>
+        <w:t xml:space="preserve"> cần nhanh chóng thử nghiệm ý tưởng.</w:t>
       </w:r>
       <w:r>
         <w:rPr>
@@ -9783,8 +9842,22 @@
         <w:t xml:space="preserve"> </w:t>
       </w:r>
       <w:r>
-        <w:t>Ngôn ngữ chính của Godot là GDScript, có cú pháp tương tự Python, dễ học và giúp lập trình viên viết logic game nhanh chóng.</w:t>
-      </w:r>
+        <w:t>Godot còn tích hợp sẵn các công cụ để đọc và ghi dữ liệu từ JSON, cho phép lưu trữ thông tin nhân vật, level hay item một cách linh hoạt.</w:t>
+      </w:r>
+    </w:p>
+    <w:p>
+      <w:pPr>
+        <w:pStyle w:val="Heading2"/>
+        <w:rPr>
+          <w:lang w:val="en-US"/>
+        </w:rPr>
+      </w:pPr>
+      <w:bookmarkStart w:id="16" w:name="_Toc217253141"/>
+      <w:r>
+        <w:lastRenderedPageBreak/>
+        <w:t>Tổng quan về Krita</w:t>
+      </w:r>
+      <w:bookmarkEnd w:id="16"/>
     </w:p>
     <w:p>
       <w:pPr>
@@ -9794,16 +9867,7 @@
         </w:rPr>
       </w:pPr>
       <w:r>
-        <w:t>Godot đặc biệt mạnh ở mảng 2D với các công cụ tilemap, sprite animation, camera và physics 2D</w:t>
-      </w:r>
-      <w:r>
-        <w:rPr>
-          <w:lang w:val="en-US"/>
-        </w:rPr>
-        <w:t xml:space="preserve"> và signal </w:t>
-      </w:r>
-      <w:r>
-        <w:t>nhưng vẫn hỗ trợ cơ bản đến nâng cao cho 3D với mesh, light, material và animation.</w:t>
+        <w:t>Krita là phần mềm vẽ kỹ thuật số miễn phí, nổi bật với khả năng tạo tranh, sprite và animation 2D. Krita cung cấp nhiều công cụ mạnh mẽ như layer và group layer giúp quản lý sprite và background một cách chi tiết, cùng với hệ thống brush đa dạng hỗ trợ vẽ texture và các chi tiết nhỏ. Ngoài ra, Krita còn hỗ trợ animation frame, cho phép tạo các sprite sheet hoặc các animation ngắn trực tiếp trong phần mềm, đồng thời hỗ trợ xuất file dưới nhiều định dạng phổ biến như PNG, PSD hay GIF.</w:t>
       </w:r>
       <w:r>
         <w:rPr>
@@ -9812,43 +9876,19 @@
         <w:t xml:space="preserve"> </w:t>
       </w:r>
       <w:r>
-        <w:t>Godot trở thành lựa chọn lý tưởng cho các dự án game indie</w:t>
-      </w:r>
-      <w:r>
-        <w:rPr>
-          <w:lang w:val="en-US"/>
-        </w:rPr>
-        <w:t xml:space="preserve"> vì có mã nguồn mở, dung lượng nhẹ, giao diện linh hoạt dễ sử dụng</w:t>
-      </w:r>
-      <w:r>
-        <w:t xml:space="preserve">, </w:t>
-      </w:r>
-      <w:r>
-        <w:rPr>
-          <w:lang w:val="en-US"/>
-        </w:rPr>
-        <w:t>rất thích hợp cho các</w:t>
-      </w:r>
-      <w:r>
-        <w:t xml:space="preserve"> nhà phát triển</w:t>
-      </w:r>
-      <w:r>
-        <w:rPr>
-          <w:lang w:val="en-US"/>
-        </w:rPr>
-        <w:t xml:space="preserve"> có nhu cầu</w:t>
-      </w:r>
-      <w:r>
-        <w:t xml:space="preserve"> cần nhanh chóng thử nghiệm ý tưởng.</w:t>
-      </w:r>
-      <w:r>
-        <w:rPr>
-          <w:lang w:val="en-US"/>
-        </w:rPr>
-        <w:t xml:space="preserve"> </w:t>
-      </w:r>
-      <w:r>
-        <w:t>Godot còn tích hợp sẵn các công cụ để đọc và ghi dữ liệu từ JSON, cho phép lưu trữ thông tin nhân vật, level hay item một cách linh hoạt.</w:t>
+        <w:t>Trong phát triển game, Krita thường được sử dụng để tạo sprite nhân vật, tileset môi trường, background và U</w:t>
+      </w:r>
+      <w:r>
+        <w:rPr>
+          <w:lang w:val="en-US"/>
+        </w:rPr>
+        <w:t>I</w:t>
+      </w:r>
+      <w:r>
+        <w:rPr>
+          <w:lang w:val="en-US"/>
+        </w:rPr>
+        <w:t>.</w:t>
       </w:r>
     </w:p>
     <w:p>
@@ -9858,11 +9898,11 @@
           <w:lang w:val="en-US"/>
         </w:rPr>
       </w:pPr>
-      <w:bookmarkStart w:id="16" w:name="_Toc216391230"/>
-      <w:r>
-        <w:t>Tổng quan về Krita</w:t>
-      </w:r>
-      <w:bookmarkEnd w:id="16"/>
+      <w:bookmarkStart w:id="17" w:name="_Toc217253142"/>
+      <w:r>
+        <w:t>Tổng quan về FL Studio</w:t>
+      </w:r>
+      <w:bookmarkEnd w:id="17"/>
     </w:p>
     <w:p>
       <w:pPr>
@@ -9872,32 +9912,84 @@
         </w:rPr>
       </w:pPr>
       <w:r>
-        <w:t xml:space="preserve">Krita là phần mềm vẽ kỹ thuật số miễn phí, nổi bật với khả năng tạo tranh, sprite và animation 2D. Krita cung cấp nhiều công cụ mạnh mẽ như layer và group layer giúp quản lý sprite và background một cách chi tiết, cùng với hệ thống brush đa dạng hỗ trợ vẽ texture và các chi tiết nhỏ. Ngoài ra, Krita còn hỗ trợ animation frame, cho phép tạo các sprite sheet hoặc các animation ngắn trực tiếp trong phần mềm, đồng thời hỗ trợ xuất file dưới nhiều </w:t>
-      </w:r>
-      <w:r>
-        <w:lastRenderedPageBreak/>
-        <w:t>định dạng phổ biến như PNG, PSD hay GIF.</w:t>
-      </w:r>
-      <w:r>
-        <w:rPr>
-          <w:lang w:val="en-US"/>
-        </w:rPr>
-        <w:t xml:space="preserve"> </w:t>
-      </w:r>
-      <w:r>
-        <w:t>Trong phát triển game, Krita thường được sử dụng để tạo sprite nhân vật, tileset môi trường, background và U</w:t>
-      </w:r>
-      <w:r>
-        <w:rPr>
-          <w:lang w:val="en-US"/>
-        </w:rPr>
-        <w:t>I</w:t>
-      </w:r>
-      <w:r>
-        <w:rPr>
-          <w:lang w:val="en-US"/>
-        </w:rPr>
-        <w:t>.</w:t>
+        <w:t>FL Studio là một phần mềm sản xuất nhạc kỹ thuật số phổ biến</w:t>
+      </w:r>
+      <w:r>
+        <w:rPr>
+          <w:lang w:val="en-US"/>
+        </w:rPr>
+        <w:t xml:space="preserve"> nhất hiện nay</w:t>
+      </w:r>
+      <w:r>
+        <w:t xml:space="preserve">, được sử dụng để tạo nhạc nền và hiệu ứng âm thanh. FL Studio cung cấp nhiều công cụ mạnh mẽ, từ piano roll để ghi chú nhạc, thiết lập melody, chord progression, đến mixer và các </w:t>
+      </w:r>
+      <w:r>
+        <w:rPr>
+          <w:lang w:val="en-US"/>
+        </w:rPr>
+        <w:t>hiệu ứng</w:t>
+      </w:r>
+      <w:r>
+        <w:t xml:space="preserve"> như reverb, EQ, compression, giúp âm thanh trở nên sống động và chuyên nghiệp. </w:t>
+      </w:r>
+    </w:p>
+    <w:p>
+      <w:pPr>
+        <w:pStyle w:val="content"/>
+      </w:pPr>
+      <w:r>
+        <w:rPr>
+          <w:lang w:val="en-US"/>
+        </w:rPr>
+        <w:t>FL Studio có k</w:t>
+      </w:r>
+      <w:r>
+        <w:t>hả năng xuất file dưới</w:t>
+      </w:r>
+      <w:r>
+        <w:rPr>
+          <w:lang w:val="en-US"/>
+        </w:rPr>
+        <w:t xml:space="preserve"> nhiều</w:t>
+      </w:r>
+      <w:r>
+        <w:t xml:space="preserve"> định dạng</w:t>
+      </w:r>
+      <w:r>
+        <w:rPr>
+          <w:lang w:val="en-US"/>
+        </w:rPr>
+        <w:t xml:space="preserve"> như</w:t>
+      </w:r>
+      <w:r>
+        <w:t xml:space="preserve"> WAV, MP3 hay MIDI</w:t>
+      </w:r>
+      <w:r>
+        <w:rPr>
+          <w:lang w:val="en-US"/>
+        </w:rPr>
+        <w:t>, giúp</w:t>
+      </w:r>
+      <w:r>
+        <w:t xml:space="preserve"> dễ dàng tích hợp vào dự án game, </w:t>
+      </w:r>
+      <w:r>
+        <w:rPr>
+          <w:lang w:val="en-US"/>
+        </w:rPr>
+        <w:t>từ đó</w:t>
+      </w:r>
+      <w:r>
+        <w:t xml:space="preserve"> nâng cao trải nghiệm người chơi thông qua âm thanh </w:t>
+      </w:r>
+      <w:r>
+        <w:rPr>
+          <w:lang w:val="en-US"/>
+        </w:rPr>
+        <w:t xml:space="preserve">hiệu ứng </w:t>
+      </w:r>
+      <w:r>
+        <w:t>và nhạc nền sống động.</w:t>
       </w:r>
     </w:p>
     <w:p>
@@ -9907,108 +9999,7 @@
           <w:lang w:val="en-US"/>
         </w:rPr>
       </w:pPr>
-      <w:bookmarkStart w:id="17" w:name="_Toc216391231"/>
-      <w:r>
-        <w:t>Tổng quan về FL Studio</w:t>
-      </w:r>
-      <w:bookmarkEnd w:id="17"/>
-    </w:p>
-    <w:p>
-      <w:pPr>
-        <w:pStyle w:val="content"/>
-        <w:rPr>
-          <w:lang w:val="en-US"/>
-        </w:rPr>
-      </w:pPr>
-      <w:r>
-        <w:t>FL Studio là một phần mềm sản xuất nhạc kỹ thuật số phổ biến</w:t>
-      </w:r>
-      <w:r>
-        <w:rPr>
-          <w:lang w:val="en-US"/>
-        </w:rPr>
-        <w:t xml:space="preserve"> nhất hiện nay</w:t>
-      </w:r>
-      <w:r>
-        <w:t xml:space="preserve">, được sử dụng để tạo nhạc nền và hiệu ứng âm thanh. FL Studio cung cấp nhiều công cụ mạnh mẽ, từ piano roll để ghi chú nhạc, thiết lập melody, chord progression, đến mixer và các </w:t>
-      </w:r>
-      <w:r>
-        <w:rPr>
-          <w:lang w:val="en-US"/>
-        </w:rPr>
-        <w:t>hiệu ứng</w:t>
-      </w:r>
-      <w:r>
-        <w:t xml:space="preserve"> như reverb, EQ, compression, giúp âm thanh trở nên sống động và chuyên nghiệp. </w:t>
-      </w:r>
-    </w:p>
-    <w:p>
-      <w:pPr>
-        <w:pStyle w:val="content"/>
-      </w:pPr>
-      <w:r>
-        <w:rPr>
-          <w:lang w:val="en-US"/>
-        </w:rPr>
-        <w:t>FL Studio có k</w:t>
-      </w:r>
-      <w:r>
-        <w:t>hả năng xuất file dưới</w:t>
-      </w:r>
-      <w:r>
-        <w:rPr>
-          <w:lang w:val="en-US"/>
-        </w:rPr>
-        <w:t xml:space="preserve"> nhiều</w:t>
-      </w:r>
-      <w:r>
-        <w:t xml:space="preserve"> định dạng</w:t>
-      </w:r>
-      <w:r>
-        <w:rPr>
-          <w:lang w:val="en-US"/>
-        </w:rPr>
-        <w:t xml:space="preserve"> như</w:t>
-      </w:r>
-      <w:r>
-        <w:t xml:space="preserve"> WAV, MP3 hay MIDI</w:t>
-      </w:r>
-      <w:r>
-        <w:rPr>
-          <w:lang w:val="en-US"/>
-        </w:rPr>
-        <w:t>, giúp</w:t>
-      </w:r>
-      <w:r>
-        <w:t xml:space="preserve"> dễ dàng tích hợp vào dự án game, </w:t>
-      </w:r>
-      <w:r>
-        <w:rPr>
-          <w:lang w:val="en-US"/>
-        </w:rPr>
-        <w:t>từ đó</w:t>
-      </w:r>
-      <w:r>
-        <w:t xml:space="preserve"> nâng cao trải nghiệm người chơi thông qua âm thanh </w:t>
-      </w:r>
-      <w:r>
-        <w:rPr>
-          <w:lang w:val="en-US"/>
-        </w:rPr>
-        <w:t xml:space="preserve">hiệu ứng </w:t>
-      </w:r>
-      <w:r>
-        <w:t>và nhạc nền sống động.</w:t>
-      </w:r>
-    </w:p>
-    <w:p>
-      <w:pPr>
-        <w:pStyle w:val="Heading2"/>
-        <w:rPr>
-          <w:lang w:val="en-US"/>
-        </w:rPr>
-      </w:pPr>
-      <w:bookmarkStart w:id="18" w:name="_Toc216391232"/>
+      <w:bookmarkStart w:id="18" w:name="_Toc217253143"/>
       <w:r>
         <w:t>Tổng quan về JSON</w:t>
       </w:r>
@@ -10063,7 +10054,7 @@
           <w:lang w:val="en-US"/>
         </w:rPr>
       </w:pPr>
-      <w:bookmarkStart w:id="19" w:name="_Toc216391233"/>
+      <w:bookmarkStart w:id="19" w:name="_Toc217253144"/>
       <w:r>
         <w:lastRenderedPageBreak/>
         <w:t>HIỆN THỰC HÓA NGHIÊN CỨU</w:t>
@@ -10077,7 +10068,7 @@
           <w:lang w:val="en-US"/>
         </w:rPr>
       </w:pPr>
-      <w:bookmarkStart w:id="20" w:name="_Toc216391234"/>
+      <w:bookmarkStart w:id="20" w:name="_Toc217253145"/>
       <w:r>
         <w:t>Mô tả bài toán</w:t>
       </w:r>
@@ -10125,7 +10116,7 @@
           <w:lang w:val="en-US"/>
         </w:rPr>
       </w:pPr>
-      <w:bookmarkStart w:id="21" w:name="_Toc216391235"/>
+      <w:bookmarkStart w:id="21" w:name="_Toc217253146"/>
       <w:r>
         <w:t>Phân tích và thiết kế hệ thống</w:t>
       </w:r>
@@ -10138,7 +10129,7 @@
           <w:lang w:val="en-US"/>
         </w:rPr>
       </w:pPr>
-      <w:bookmarkStart w:id="22" w:name="_Toc216391236"/>
+      <w:bookmarkStart w:id="22" w:name="_Toc217253147"/>
       <w:r>
         <w:t>Đặc tả yêu cầu hệ thống</w:t>
       </w:r>
@@ -10490,7 +10481,7 @@
           <w:lang w:val="en-US"/>
         </w:rPr>
       </w:pPr>
-      <w:bookmarkStart w:id="23" w:name="_Toc216391237"/>
+      <w:bookmarkStart w:id="23" w:name="_Toc217253148"/>
       <w:r>
         <w:t>Tổ chức lưu trữ dữ liệu</w:t>
       </w:r>
@@ -11241,7 +11232,7 @@
           <w:lang w:val="en-US"/>
         </w:rPr>
       </w:pPr>
-      <w:bookmarkStart w:id="24" w:name="_Toc216391167"/>
+      <w:bookmarkStart w:id="24" w:name="_Toc217253223"/>
       <w:r>
         <w:t xml:space="preserve">Bảng </w:t>
       </w:r>
@@ -12478,7 +12469,7 @@
           <w:lang w:val="en-US"/>
         </w:rPr>
       </w:pPr>
-      <w:bookmarkStart w:id="25" w:name="_Toc216391168"/>
+      <w:bookmarkStart w:id="25" w:name="_Toc217253224"/>
       <w:r>
         <w:t xml:space="preserve">Bảng </w:t>
       </w:r>
@@ -13125,7 +13116,7 @@
           <w:lang w:val="en-US"/>
         </w:rPr>
       </w:pPr>
-      <w:bookmarkStart w:id="26" w:name="_Toc216391169"/>
+      <w:bookmarkStart w:id="26" w:name="_Toc217253225"/>
       <w:r>
         <w:t xml:space="preserve">Bảng </w:t>
       </w:r>
@@ -13166,19 +13157,7 @@
         <w:rPr>
           <w:lang w:val="en-US"/>
         </w:rPr>
-        <w:t xml:space="preserve"> </w:t>
-      </w:r>
-      <w:r>
-        <w:rPr>
-          <w:lang w:val="en-US"/>
-        </w:rPr>
-        <w:t xml:space="preserve">Cấu trúc dữ liệu Resource </w:t>
-      </w:r>
-      <w:r>
-        <w:rPr>
-          <w:lang w:val="en-US"/>
-        </w:rPr>
-        <w:t>Reward</w:t>
+        <w:t xml:space="preserve"> Cấu trúc dữ liệu Resource Reward</w:t>
       </w:r>
       <w:bookmarkEnd w:id="26"/>
     </w:p>
@@ -13573,7 +13552,7 @@
           <w:lang w:val="en-US"/>
         </w:rPr>
       </w:pPr>
-      <w:bookmarkStart w:id="27" w:name="_Toc216391170"/>
+      <w:bookmarkStart w:id="27" w:name="_Toc217253226"/>
       <w:r>
         <w:lastRenderedPageBreak/>
         <w:t xml:space="preserve">Bảng </w:t>
@@ -13615,19 +13594,7 @@
         <w:rPr>
           <w:lang w:val="en-US"/>
         </w:rPr>
-        <w:t xml:space="preserve"> </w:t>
-      </w:r>
-      <w:r>
-        <w:rPr>
-          <w:lang w:val="en-US"/>
-        </w:rPr>
-        <w:t xml:space="preserve">Cấu trúc dữ liệu </w:t>
-      </w:r>
-      <w:r>
-        <w:rPr>
-          <w:lang w:val="en-US"/>
-        </w:rPr>
-        <w:t>lưu trữ</w:t>
+        <w:t xml:space="preserve"> Cấu trúc dữ liệu lưu trữ</w:t>
       </w:r>
       <w:r>
         <w:rPr>
@@ -14394,7 +14361,7 @@
           <w:lang w:val="en-US"/>
         </w:rPr>
       </w:pPr>
-      <w:bookmarkStart w:id="28" w:name="_Toc216391238"/>
+      <w:bookmarkStart w:id="28" w:name="_Toc217253149"/>
       <w:r>
         <w:t>Thiết kế xử lý</w:t>
       </w:r>
@@ -14410,9 +14377,9 @@
           <w:lang w:val="en-US"/>
         </w:rPr>
         <w:drawing>
-          <wp:inline distT="0" distB="0" distL="0" distR="0" wp14:anchorId="5319F6C5" wp14:editId="0EDAF304">
-            <wp:extent cx="4320000" cy="4320000"/>
-            <wp:effectExtent l="0" t="0" r="4445" b="4445"/>
+          <wp:inline distT="0" distB="0" distL="0" distR="0" wp14:anchorId="5319F6C5" wp14:editId="6675DD0D">
+            <wp:extent cx="6094030" cy="4320000"/>
+            <wp:effectExtent l="0" t="0" r="2540" b="4445"/>
             <wp:docPr id="211708885" name="Picture 4"/>
             <wp:cNvGraphicFramePr>
               <a:graphicFrameLocks xmlns:a="http://schemas.openxmlformats.org/drawingml/2006/main" noChangeAspect="1"/>
@@ -14421,7 +14388,7 @@
               <a:graphicData uri="http://schemas.openxmlformats.org/drawingml/2006/picture">
                 <pic:pic xmlns:pic="http://schemas.openxmlformats.org/drawingml/2006/picture">
                   <pic:nvPicPr>
-                    <pic:cNvPr id="211708885" name="Picture 211708885"/>
+                    <pic:cNvPr id="211708885" name="Picture 4"/>
                     <pic:cNvPicPr/>
                   </pic:nvPicPr>
                   <pic:blipFill>
@@ -14439,7 +14406,7 @@
                   <pic:spPr>
                     <a:xfrm>
                       <a:off x="0" y="0"/>
-                      <a:ext cx="4320000" cy="4320000"/>
+                      <a:ext cx="6094030" cy="4320000"/>
                     </a:xfrm>
                     <a:prstGeom prst="rect">
                       <a:avLst/>
@@ -14459,7 +14426,7 @@
           <w:lang w:val="en-US"/>
         </w:rPr>
       </w:pPr>
-      <w:bookmarkStart w:id="29" w:name="_Toc216391176"/>
+      <w:bookmarkStart w:id="29" w:name="_Toc217253184"/>
       <w:r>
         <w:t xml:space="preserve">Hình </w:t>
       </w:r>
@@ -14564,7 +14531,7 @@
           <w:lang w:val="en-US"/>
         </w:rPr>
       </w:pPr>
-      <w:bookmarkStart w:id="30" w:name="_Toc216391177"/>
+      <w:bookmarkStart w:id="30" w:name="_Toc217253185"/>
       <w:r>
         <w:t xml:space="preserve">Hình </w:t>
       </w:r>
@@ -14669,7 +14636,7 @@
           <w:lang w:val="en-US"/>
         </w:rPr>
       </w:pPr>
-      <w:bookmarkStart w:id="31" w:name="_Toc216391178"/>
+      <w:bookmarkStart w:id="31" w:name="_Toc217253186"/>
       <w:r>
         <w:t xml:space="preserve">Hình </w:t>
       </w:r>
@@ -14718,7 +14685,7 @@
       <w:pPr>
         <w:pStyle w:val="Heading3"/>
       </w:pPr>
-      <w:bookmarkStart w:id="32" w:name="_Toc216391239"/>
+      <w:bookmarkStart w:id="32" w:name="_Toc217253150"/>
       <w:r>
         <w:lastRenderedPageBreak/>
         <w:t>Thiết kế giao diện</w:t>
@@ -14784,7 +14751,7 @@
           <w:lang w:val="en-US"/>
         </w:rPr>
       </w:pPr>
-      <w:bookmarkStart w:id="33" w:name="_Toc216391179"/>
+      <w:bookmarkStart w:id="33" w:name="_Toc217253187"/>
       <w:r>
         <w:t xml:space="preserve">Hình </w:t>
       </w:r>
@@ -14896,7 +14863,7 @@
           <w:lang w:val="en-US"/>
         </w:rPr>
       </w:pPr>
-      <w:bookmarkStart w:id="34" w:name="_Toc216391180"/>
+      <w:bookmarkStart w:id="34" w:name="_Toc217253188"/>
       <w:r>
         <w:t xml:space="preserve">Hình </w:t>
       </w:r>
@@ -15009,7 +14976,7 @@
           <w:lang w:val="en-US"/>
         </w:rPr>
       </w:pPr>
-      <w:bookmarkStart w:id="35" w:name="_Toc216391181"/>
+      <w:bookmarkStart w:id="35" w:name="_Toc217253189"/>
       <w:r>
         <w:t xml:space="preserve">Hình </w:t>
       </w:r>
@@ -15122,7 +15089,7 @@
           <w:lang w:val="en-US"/>
         </w:rPr>
       </w:pPr>
-      <w:bookmarkStart w:id="36" w:name="_Toc216391182"/>
+      <w:bookmarkStart w:id="36" w:name="_Toc217253190"/>
       <w:r>
         <w:t xml:space="preserve">Hình </w:t>
       </w:r>
@@ -15234,7 +15201,7 @@
           <w:lang w:val="en-US"/>
         </w:rPr>
       </w:pPr>
-      <w:bookmarkStart w:id="37" w:name="_Toc216391183"/>
+      <w:bookmarkStart w:id="37" w:name="_Toc217253191"/>
       <w:r>
         <w:t xml:space="preserve">Hình </w:t>
       </w:r>
@@ -15286,7 +15253,7 @@
           <w:lang w:val="en-US"/>
         </w:rPr>
       </w:pPr>
-      <w:bookmarkStart w:id="38" w:name="_Toc216391240"/>
+      <w:bookmarkStart w:id="38" w:name="_Toc217253151"/>
       <w:r>
         <w:rPr>
           <w:lang w:val="en-US"/>
@@ -15349,7 +15316,7 @@
           <w:lang w:val="en-US"/>
         </w:rPr>
       </w:pPr>
-      <w:bookmarkStart w:id="39" w:name="_Toc216391184"/>
+      <w:bookmarkStart w:id="39" w:name="_Toc217253192"/>
       <w:r>
         <w:t xml:space="preserve">Hình </w:t>
       </w:r>
@@ -15447,7 +15414,7 @@
           <w:lang w:val="en-US"/>
         </w:rPr>
       </w:pPr>
-      <w:bookmarkStart w:id="40" w:name="_Toc216391185"/>
+      <w:bookmarkStart w:id="40" w:name="_Toc217253193"/>
       <w:r>
         <w:t xml:space="preserve">Hình </w:t>
       </w:r>
@@ -15546,7 +15513,7 @@
           <w:lang w:val="en-US"/>
         </w:rPr>
       </w:pPr>
-      <w:bookmarkStart w:id="41" w:name="_Toc216391186"/>
+      <w:bookmarkStart w:id="41" w:name="_Toc217253194"/>
       <w:r>
         <w:t xml:space="preserve">Hình </w:t>
       </w:r>
@@ -15644,7 +15611,7 @@
           <w:lang w:val="en-US"/>
         </w:rPr>
       </w:pPr>
-      <w:bookmarkStart w:id="42" w:name="_Toc216391187"/>
+      <w:bookmarkStart w:id="42" w:name="_Toc217253195"/>
       <w:r>
         <w:t xml:space="preserve">Hình </w:t>
       </w:r>
@@ -15743,7 +15710,7 @@
           <w:lang w:val="en-US"/>
         </w:rPr>
       </w:pPr>
-      <w:bookmarkStart w:id="43" w:name="_Toc216391188"/>
+      <w:bookmarkStart w:id="43" w:name="_Toc217253196"/>
       <w:r>
         <w:t xml:space="preserve">Hình </w:t>
       </w:r>
@@ -15849,7 +15816,7 @@
           <w:lang w:val="en-US"/>
         </w:rPr>
       </w:pPr>
-      <w:bookmarkStart w:id="44" w:name="_Toc216391189"/>
+      <w:bookmarkStart w:id="44" w:name="_Toc217253197"/>
       <w:r>
         <w:t xml:space="preserve">Hình </w:t>
       </w:r>
@@ -16000,7 +15967,7 @@
           <w:lang w:val="en-US"/>
         </w:rPr>
       </w:pPr>
-      <w:bookmarkStart w:id="45" w:name="_Toc216391190"/>
+      <w:bookmarkStart w:id="45" w:name="_Toc217253198"/>
       <w:r>
         <w:t xml:space="preserve">Hình </w:t>
       </w:r>
@@ -16099,7 +16066,7 @@
           <w:lang w:val="en-US"/>
         </w:rPr>
       </w:pPr>
-      <w:bookmarkStart w:id="46" w:name="_Toc216391191"/>
+      <w:bookmarkStart w:id="46" w:name="_Toc217253199"/>
       <w:r>
         <w:t xml:space="preserve">Hình </w:t>
       </w:r>
@@ -16204,7 +16171,7 @@
           <w:lang w:val="en-US"/>
         </w:rPr>
       </w:pPr>
-      <w:bookmarkStart w:id="47" w:name="_Toc216391192"/>
+      <w:bookmarkStart w:id="47" w:name="_Toc217253200"/>
       <w:r>
         <w:t xml:space="preserve">Hình </w:t>
       </w:r>
@@ -16310,7 +16277,7 @@
           <w:lang w:val="en-US"/>
         </w:rPr>
       </w:pPr>
-      <w:bookmarkStart w:id="48" w:name="_Toc216391193"/>
+      <w:bookmarkStart w:id="48" w:name="_Toc217253201"/>
       <w:r>
         <w:t xml:space="preserve">Hình </w:t>
       </w:r>
@@ -16417,7 +16384,7 @@
           <w:docGrid w:linePitch="360"/>
         </w:sectPr>
       </w:pPr>
-      <w:bookmarkStart w:id="49" w:name="_Toc216391194"/>
+      <w:bookmarkStart w:id="49" w:name="_Toc217253202"/>
       <w:r>
         <w:t xml:space="preserve">Hình </w:t>
       </w:r>
@@ -16469,7 +16436,7 @@
           <w:lang w:val="en-US"/>
         </w:rPr>
       </w:pPr>
-      <w:bookmarkStart w:id="50" w:name="_Toc216391241"/>
+      <w:bookmarkStart w:id="50" w:name="_Toc217253152"/>
       <w:r>
         <w:lastRenderedPageBreak/>
         <w:t>KẾT QUẢ NGHIÊN CỨU</w:t>
@@ -16483,7 +16450,7 @@
           <w:lang w:val="en-US"/>
         </w:rPr>
       </w:pPr>
-      <w:bookmarkStart w:id="51" w:name="_Toc216391242"/>
+      <w:bookmarkStart w:id="51" w:name="_Toc217253153"/>
       <w:r>
         <w:rPr>
           <w:lang w:val="en-US"/>
@@ -16543,7 +16510,7 @@
           <w:lang w:val="en-US"/>
         </w:rPr>
       </w:pPr>
-      <w:bookmarkStart w:id="52" w:name="_Toc216391243"/>
+      <w:bookmarkStart w:id="52" w:name="_Toc217253154"/>
       <w:r>
         <w:rPr>
           <w:lang w:val="en-US"/>
@@ -16613,7 +16580,7 @@
           <w:lang w:val="en-US"/>
         </w:rPr>
       </w:pPr>
-      <w:bookmarkStart w:id="53" w:name="_Toc216391171"/>
+      <w:bookmarkStart w:id="53" w:name="_Toc217253227"/>
       <w:r>
         <w:t xml:space="preserve">Bảng </w:t>
       </w:r>
@@ -17736,7 +17703,7 @@
           <w:lang w:val="en-US"/>
         </w:rPr>
       </w:pPr>
-      <w:bookmarkStart w:id="54" w:name="_Toc216391244"/>
+      <w:bookmarkStart w:id="54" w:name="_Toc217253155"/>
       <w:r>
         <w:rPr>
           <w:lang w:val="en-US"/>
@@ -17898,7 +17865,7 @@
           <w:lang w:val="en-US"/>
         </w:rPr>
       </w:pPr>
-      <w:bookmarkStart w:id="55" w:name="_Toc216391172"/>
+      <w:bookmarkStart w:id="55" w:name="_Toc217253228"/>
       <w:r>
         <w:lastRenderedPageBreak/>
         <w:t xml:space="preserve">Bảng </w:t>
@@ -18275,7 +18242,7 @@
           <w:lang w:val="en-US"/>
         </w:rPr>
       </w:pPr>
-      <w:bookmarkStart w:id="56" w:name="_Toc216391173"/>
+      <w:bookmarkStart w:id="56" w:name="_Toc217253229"/>
       <w:r>
         <w:t xml:space="preserve">Bảng </w:t>
       </w:r>
@@ -18608,7 +18575,7 @@
           <w:lang w:val="en-US"/>
         </w:rPr>
       </w:pPr>
-      <w:bookmarkStart w:id="57" w:name="_Toc216391174"/>
+      <w:bookmarkStart w:id="57" w:name="_Toc217253230"/>
       <w:r>
         <w:t xml:space="preserve">Bảng </w:t>
       </w:r>
@@ -18768,7 +18735,7 @@
           <w:lang w:val="en-US"/>
         </w:rPr>
       </w:pPr>
-      <w:bookmarkStart w:id="58" w:name="_Toc216391245"/>
+      <w:bookmarkStart w:id="58" w:name="_Toc217253156"/>
       <w:r>
         <w:rPr>
           <w:lang w:val="en-US"/>
@@ -18964,7 +18931,7 @@
           <w:lang w:val="en-US"/>
         </w:rPr>
       </w:pPr>
-      <w:bookmarkStart w:id="59" w:name="_Toc216391175"/>
+      <w:bookmarkStart w:id="59" w:name="_Toc217253231"/>
       <w:r>
         <w:t xml:space="preserve">Bảng </w:t>
       </w:r>
@@ -19300,7 +19267,7 @@
           <w:lang w:val="en-US"/>
         </w:rPr>
       </w:pPr>
-      <w:bookmarkStart w:id="60" w:name="_Toc216391246"/>
+      <w:bookmarkStart w:id="60" w:name="_Toc217253157"/>
       <w:r>
         <w:rPr>
           <w:lang w:val="en-US"/>
@@ -19316,7 +19283,7 @@
           <w:lang w:val="en-US"/>
         </w:rPr>
       </w:pPr>
-      <w:bookmarkStart w:id="61" w:name="_Toc216391247"/>
+      <w:bookmarkStart w:id="61" w:name="_Toc217253158"/>
       <w:r>
         <w:t>Kết quả kiểm thử di chuyển, va chạm và camera</w:t>
       </w:r>
@@ -19358,7 +19325,7 @@
           <w:lang w:val="en-US"/>
         </w:rPr>
       </w:pPr>
-      <w:bookmarkStart w:id="62" w:name="_Toc216391248"/>
+      <w:bookmarkStart w:id="62" w:name="_Toc217253159"/>
       <w:r>
         <w:rPr>
           <w:lang w:val="en-US"/>
@@ -19424,7 +19391,7 @@
           <w:lang w:val="en-US"/>
         </w:rPr>
       </w:pPr>
-      <w:bookmarkStart w:id="63" w:name="_Toc216391249"/>
+      <w:bookmarkStart w:id="63" w:name="_Toc217253160"/>
       <w:r>
         <w:rPr>
           <w:lang w:val="en-US"/>
@@ -19515,7 +19482,7 @@
           <w:lang w:val="en-US"/>
         </w:rPr>
       </w:pPr>
-      <w:bookmarkStart w:id="64" w:name="_Toc216391250"/>
+      <w:bookmarkStart w:id="64" w:name="_Toc217253161"/>
       <w:r>
         <w:rPr>
           <w:lang w:val="en-US"/>
@@ -19671,7 +19638,7 @@
           <w:lang w:val="en-US"/>
         </w:rPr>
       </w:pPr>
-      <w:bookmarkStart w:id="65" w:name="_Toc216391251"/>
+      <w:bookmarkStart w:id="65" w:name="_Toc217253162"/>
       <w:r>
         <w:rPr>
           <w:lang w:val="en-US"/>
@@ -19728,7 +19695,7 @@
           <w:lang w:val="en-US"/>
         </w:rPr>
       </w:pPr>
-      <w:bookmarkStart w:id="66" w:name="_Toc216391252"/>
+      <w:bookmarkStart w:id="66" w:name="_Toc217253163"/>
       <w:r>
         <w:rPr>
           <w:lang w:val="en-US"/>
@@ -19804,7 +19771,7 @@
           <w:lang w:val="en-US"/>
         </w:rPr>
       </w:pPr>
-      <w:bookmarkStart w:id="67" w:name="_Toc216391253"/>
+      <w:bookmarkStart w:id="67" w:name="_Toc217253164"/>
       <w:r>
         <w:rPr>
           <w:lang w:val="en-US"/>
@@ -19918,7 +19885,7 @@
           <w:lang w:val="en-US"/>
         </w:rPr>
       </w:pPr>
-      <w:bookmarkStart w:id="68" w:name="_Toc216391254"/>
+      <w:bookmarkStart w:id="68" w:name="_Toc217253165"/>
       <w:r>
         <w:rPr>
           <w:lang w:val="en-US"/>
@@ -19980,7 +19947,7 @@
           <w:lang w:val="en-US"/>
         </w:rPr>
       </w:pPr>
-      <w:bookmarkStart w:id="69" w:name="_Toc216391195"/>
+      <w:bookmarkStart w:id="69" w:name="_Toc217253203"/>
       <w:r>
         <w:t xml:space="preserve">Hình </w:t>
       </w:r>
@@ -20085,7 +20052,7 @@
           <w:lang w:val="en-US"/>
         </w:rPr>
       </w:pPr>
-      <w:bookmarkStart w:id="70" w:name="_Toc216391196"/>
+      <w:bookmarkStart w:id="70" w:name="_Toc217253204"/>
       <w:r>
         <w:t xml:space="preserve">Hình </w:t>
       </w:r>
@@ -20189,7 +20156,7 @@
           <w:lang w:val="en-US"/>
         </w:rPr>
       </w:pPr>
-      <w:bookmarkStart w:id="71" w:name="_Toc216391197"/>
+      <w:bookmarkStart w:id="71" w:name="_Toc217253205"/>
       <w:r>
         <w:t xml:space="preserve">Hình </w:t>
       </w:r>
@@ -20293,7 +20260,7 @@
           <w:lang w:val="en-US"/>
         </w:rPr>
       </w:pPr>
-      <w:bookmarkStart w:id="72" w:name="_Toc216391198"/>
+      <w:bookmarkStart w:id="72" w:name="_Toc217253206"/>
       <w:r>
         <w:t xml:space="preserve">Hình </w:t>
       </w:r>
@@ -20398,7 +20365,7 @@
           <w:lang w:val="en-US"/>
         </w:rPr>
       </w:pPr>
-      <w:bookmarkStart w:id="73" w:name="_Toc216391199"/>
+      <w:bookmarkStart w:id="73" w:name="_Toc217253207"/>
       <w:r>
         <w:t xml:space="preserve">Hình </w:t>
       </w:r>
@@ -20495,7 +20462,7 @@
           <w:lang w:val="en-US"/>
         </w:rPr>
       </w:pPr>
-      <w:bookmarkStart w:id="74" w:name="_Toc216391200"/>
+      <w:bookmarkStart w:id="74" w:name="_Toc217253208"/>
       <w:r>
         <w:t xml:space="preserve">Hình </w:t>
       </w:r>
@@ -20593,7 +20560,7 @@
           <w:lang w:val="en-US"/>
         </w:rPr>
       </w:pPr>
-      <w:bookmarkStart w:id="75" w:name="_Toc216391201"/>
+      <w:bookmarkStart w:id="75" w:name="_Toc217253209"/>
       <w:r>
         <w:t xml:space="preserve">Hình </w:t>
       </w:r>
@@ -20690,7 +20657,7 @@
           <w:lang w:val="en-US"/>
         </w:rPr>
       </w:pPr>
-      <w:bookmarkStart w:id="76" w:name="_Toc216391202"/>
+      <w:bookmarkStart w:id="76" w:name="_Toc217253210"/>
       <w:r>
         <w:t xml:space="preserve">Hình </w:t>
       </w:r>
@@ -20788,7 +20755,7 @@
           <w:lang w:val="en-US"/>
         </w:rPr>
       </w:pPr>
-      <w:bookmarkStart w:id="77" w:name="_Toc216391203"/>
+      <w:bookmarkStart w:id="77" w:name="_Toc217253211"/>
       <w:r>
         <w:t xml:space="preserve">Hình </w:t>
       </w:r>
@@ -20886,7 +20853,7 @@
           <w:lang w:val="en-US"/>
         </w:rPr>
       </w:pPr>
-      <w:bookmarkStart w:id="78" w:name="_Toc216391204"/>
+      <w:bookmarkStart w:id="78" w:name="_Toc217253212"/>
       <w:r>
         <w:t xml:space="preserve">Hình </w:t>
       </w:r>
@@ -20984,7 +20951,7 @@
           <w:lang w:val="en-US"/>
         </w:rPr>
       </w:pPr>
-      <w:bookmarkStart w:id="79" w:name="_Toc216391205"/>
+      <w:bookmarkStart w:id="79" w:name="_Toc217253213"/>
       <w:r>
         <w:t xml:space="preserve">Hình </w:t>
       </w:r>
@@ -21082,7 +21049,7 @@
           <w:lang w:val="en-US"/>
         </w:rPr>
       </w:pPr>
-      <w:bookmarkStart w:id="80" w:name="_Toc216391206"/>
+      <w:bookmarkStart w:id="80" w:name="_Toc217253214"/>
       <w:r>
         <w:t xml:space="preserve">Hình </w:t>
       </w:r>
@@ -21180,7 +21147,7 @@
           <w:lang w:val="en-US"/>
         </w:rPr>
       </w:pPr>
-      <w:bookmarkStart w:id="81" w:name="_Toc216391207"/>
+      <w:bookmarkStart w:id="81" w:name="_Toc217253215"/>
       <w:r>
         <w:t xml:space="preserve">Hình </w:t>
       </w:r>
@@ -21278,7 +21245,7 @@
           <w:lang w:val="en-US"/>
         </w:rPr>
       </w:pPr>
-      <w:bookmarkStart w:id="82" w:name="_Toc216391208"/>
+      <w:bookmarkStart w:id="82" w:name="_Toc217253216"/>
       <w:r>
         <w:t xml:space="preserve">Hình </w:t>
       </w:r>
@@ -21376,7 +21343,7 @@
           <w:lang w:val="en-US"/>
         </w:rPr>
       </w:pPr>
-      <w:bookmarkStart w:id="83" w:name="_Toc216391209"/>
+      <w:bookmarkStart w:id="83" w:name="_Toc217253217"/>
       <w:r>
         <w:t xml:space="preserve">Hình </w:t>
       </w:r>
@@ -21473,7 +21440,7 @@
           <w:lang w:val="en-US"/>
         </w:rPr>
       </w:pPr>
-      <w:bookmarkStart w:id="84" w:name="_Toc216391210"/>
+      <w:bookmarkStart w:id="84" w:name="_Toc217253218"/>
       <w:r>
         <w:t xml:space="preserve">Hình </w:t>
       </w:r>
@@ -21571,7 +21538,7 @@
           <w:lang w:val="en-US"/>
         </w:rPr>
       </w:pPr>
-      <w:bookmarkStart w:id="85" w:name="_Toc216391211"/>
+      <w:bookmarkStart w:id="85" w:name="_Toc217253219"/>
       <w:r>
         <w:t xml:space="preserve">Hình </w:t>
       </w:r>
@@ -21668,7 +21635,7 @@
           <w:lang w:val="en-US"/>
         </w:rPr>
       </w:pPr>
-      <w:bookmarkStart w:id="86" w:name="_Toc216391212"/>
+      <w:bookmarkStart w:id="86" w:name="_Toc217253220"/>
       <w:r>
         <w:t xml:space="preserve">Hình </w:t>
       </w:r>
@@ -21766,7 +21733,7 @@
           <w:lang w:val="en-US"/>
         </w:rPr>
       </w:pPr>
-      <w:bookmarkStart w:id="87" w:name="_Toc216391213"/>
+      <w:bookmarkStart w:id="87" w:name="_Toc217253221"/>
       <w:r>
         <w:t xml:space="preserve">Hình </w:t>
       </w:r>
@@ -21863,7 +21830,7 @@
           <w:lang w:val="en-US"/>
         </w:rPr>
       </w:pPr>
-      <w:bookmarkStart w:id="88" w:name="_Toc216391214"/>
+      <w:bookmarkStart w:id="88" w:name="_Toc217253222"/>
       <w:r>
         <w:t xml:space="preserve">Hình </w:t>
       </w:r>
@@ -21928,7 +21895,7 @@
           <w:lang w:val="en-US"/>
         </w:rPr>
       </w:pPr>
-      <w:bookmarkStart w:id="89" w:name="_Toc216391255"/>
+      <w:bookmarkStart w:id="89" w:name="_Toc217253166"/>
       <w:r>
         <w:lastRenderedPageBreak/>
         <w:t>KẾT LUẬN VÀ HƯỚNG PHÁT TRIỂN</w:t>
@@ -21942,7 +21909,7 @@
           <w:lang w:val="en-US"/>
         </w:rPr>
       </w:pPr>
-      <w:bookmarkStart w:id="90" w:name="_Toc216391256"/>
+      <w:bookmarkStart w:id="90" w:name="_Toc217253167"/>
       <w:r>
         <w:t>Kết luận</w:t>
       </w:r>
@@ -22131,7 +22098,7 @@
           <w:lang w:val="en-US"/>
         </w:rPr>
       </w:pPr>
-      <w:bookmarkStart w:id="91" w:name="_Toc216391257"/>
+      <w:bookmarkStart w:id="91" w:name="_Toc217253168"/>
       <w:r>
         <w:lastRenderedPageBreak/>
         <w:t>Hạn chế</w:t>
@@ -22207,7 +22174,7 @@
           <w:lang w:val="en-US"/>
         </w:rPr>
       </w:pPr>
-      <w:bookmarkStart w:id="92" w:name="_Toc216391258"/>
+      <w:bookmarkStart w:id="92" w:name="_Toc217253169"/>
       <w:r>
         <w:rPr>
           <w:lang w:val="en-US"/>
@@ -22261,7 +22228,7 @@
           <w:lang w:val="en-US"/>
         </w:rPr>
       </w:pPr>
-      <w:bookmarkStart w:id="93" w:name="_Toc216391259"/>
+      <w:bookmarkStart w:id="93" w:name="_Toc217253170"/>
       <w:r>
         <w:rPr>
           <w:lang w:val="en-US"/>
@@ -22291,7 +22258,7 @@
           <w:lang w:val="en-US"/>
         </w:rPr>
       </w:pPr>
-      <w:bookmarkStart w:id="94" w:name="_Toc216391260"/>
+      <w:bookmarkStart w:id="94" w:name="_Toc217253171"/>
       <w:r>
         <w:rPr>
           <w:lang w:val="en-US"/>
@@ -22346,7 +22313,7 @@
           <w:lang w:val="en-US"/>
         </w:rPr>
       </w:pPr>
-      <w:bookmarkStart w:id="95" w:name="_Toc216391261"/>
+      <w:bookmarkStart w:id="95" w:name="_Toc217253172"/>
       <w:r>
         <w:rPr>
           <w:lang w:val="en-US"/>
@@ -22376,7 +22343,7 @@
           <w:lang w:val="en-US"/>
         </w:rPr>
       </w:pPr>
-      <w:bookmarkStart w:id="96" w:name="_Toc216391262"/>
+      <w:bookmarkStart w:id="96" w:name="_Toc217253173"/>
       <w:r>
         <w:rPr>
           <w:lang w:val="en-US"/>
@@ -22409,7 +22376,7 @@
           <w:lang w:val="en-US"/>
         </w:rPr>
       </w:pPr>
-      <w:bookmarkStart w:id="97" w:name="_Toc216391263"/>
+      <w:bookmarkStart w:id="97" w:name="_Toc217253174"/>
       <w:r>
         <w:rPr>
           <w:lang w:val="en-US"/>
@@ -22506,7 +22473,7 @@
           <w:lang w:val="en-US"/>
         </w:rPr>
       </w:pPr>
-      <w:bookmarkStart w:id="98" w:name="_Toc216391264"/>
+      <w:bookmarkStart w:id="98" w:name="_Toc217253175"/>
       <w:r>
         <w:t>Hướng phát triển</w:t>
       </w:r>
@@ -22581,7 +22548,7 @@
           <w:lang w:val="en-US"/>
         </w:rPr>
       </w:pPr>
-      <w:bookmarkStart w:id="99" w:name="_Toc216391265"/>
+      <w:bookmarkStart w:id="99" w:name="_Toc217253176"/>
       <w:r>
         <w:rPr>
           <w:lang w:val="en-US"/>
@@ -22675,7 +22642,7 @@
           <w:lang w:val="en-US"/>
         </w:rPr>
       </w:pPr>
-      <w:bookmarkStart w:id="100" w:name="_Toc216391266"/>
+      <w:bookmarkStart w:id="100" w:name="_Toc217253177"/>
       <w:r>
         <w:rPr>
           <w:lang w:val="en-US"/>
@@ -22804,7 +22771,7 @@
           <w:lang w:val="en-US"/>
         </w:rPr>
       </w:pPr>
-      <w:bookmarkStart w:id="101" w:name="_Toc216391267"/>
+      <w:bookmarkStart w:id="101" w:name="_Toc217253178"/>
       <w:r>
         <w:rPr>
           <w:lang w:val="en-US"/>
@@ -22884,7 +22851,7 @@
           <w:lang w:val="en-US"/>
         </w:rPr>
       </w:pPr>
-      <w:bookmarkStart w:id="102" w:name="_Toc216391268"/>
+      <w:bookmarkStart w:id="102" w:name="_Toc217253179"/>
       <w:r>
         <w:rPr>
           <w:lang w:val="en-US"/>
@@ -22940,7 +22907,7 @@
           <w:lang w:val="en-US"/>
         </w:rPr>
       </w:pPr>
-      <w:bookmarkStart w:id="103" w:name="_Toc216391269"/>
+      <w:bookmarkStart w:id="103" w:name="_Toc217253180"/>
       <w:r>
         <w:rPr>
           <w:lang w:val="en-US"/>
@@ -23023,7 +22990,7 @@
           <w:lang w:val="en-US"/>
         </w:rPr>
       </w:pPr>
-      <w:bookmarkStart w:id="104" w:name="_Toc216391270"/>
+      <w:bookmarkStart w:id="104" w:name="_Toc217253181"/>
       <w:r>
         <w:rPr>
           <w:lang w:val="en-US"/>
@@ -23103,7 +23070,7 @@
           <w:lang w:val="en-US"/>
         </w:rPr>
       </w:pPr>
-      <w:bookmarkStart w:id="105" w:name="_Toc216391271"/>
+      <w:bookmarkStart w:id="105" w:name="_Toc217253182"/>
       <w:r>
         <w:rPr>
           <w:lang w:val="en-US"/>
@@ -23164,23 +23131,21 @@
         <w:t>Ngoài ra, có thể bổ sung hệ thống điều khiển bằng cảm ứng hoặc gamepad để người chơi trên điện thoại hoặc thiết bị console mini có thể thao tác dễ dàng và thoải mái hơn.</w:t>
       </w:r>
     </w:p>
-    <w:bookmarkStart w:id="106" w:name="_Toc216391272" w:displacedByCustomXml="next"/>
+    <w:bookmarkStart w:id="106" w:name="_Toc217253183" w:displacedByCustomXml="next"/>
     <w:sdt>
       <w:sdtPr>
+        <w:rPr>
+          <w:rFonts w:eastAsiaTheme="minorHAnsi" w:cstheme="minorBidi"/>
+          <w:b w:val="0"/>
+          <w:sz w:val="26"/>
+          <w:szCs w:val="24"/>
+        </w:rPr>
         <w:id w:val="-319729507"/>
         <w:docPartObj>
           <w:docPartGallery w:val="Bibliographies"/>
           <w:docPartUnique/>
         </w:docPartObj>
       </w:sdtPr>
-      <w:sdtEndPr>
-        <w:rPr>
-          <w:rFonts w:eastAsiaTheme="minorHAnsi" w:cstheme="minorBidi"/>
-          <w:b w:val="0"/>
-          <w:sz w:val="26"/>
-          <w:szCs w:val="24"/>
-        </w:rPr>
-      </w:sdtEndPr>
       <w:sdtContent>
         <w:p>
           <w:pPr>
@@ -23205,29 +23170,24 @@
             </w:rPr>
             <w:t>TÀI LIỆU THAM KHẢO</w:t>
           </w:r>
+          <w:bookmarkEnd w:id="106"/>
         </w:p>
         <w:sdt>
           <w:sdtPr>
+            <w:rPr>
+              <w:b/>
+            </w:rPr>
             <w:id w:val="111145805"/>
             <w:bibliography/>
           </w:sdtPr>
           <w:sdtEndPr>
             <w:rPr>
-              <w:rFonts w:eastAsiaTheme="minorHAnsi" w:cstheme="minorBidi"/>
               <w:b w:val="0"/>
-              <w:sz w:val="26"/>
-              <w:szCs w:val="24"/>
             </w:rPr>
           </w:sdtEndPr>
           <w:sdtContent>
-            <w:bookmarkEnd w:id="106" w:displacedByCustomXml="prev"/>
             <w:p>
               <w:pPr>
-                <w:pStyle w:val="Heading1"/>
-                <w:numPr>
-                  <w:ilvl w:val="0"/>
-                  <w:numId w:val="0"/>
-                </w:numPr>
                 <w:rPr>
                   <w:rFonts w:asciiTheme="minorHAnsi" w:hAnsiTheme="minorHAnsi"/>
                   <w:color w:val="auto"/>
@@ -23237,7 +23197,10 @@
               </w:pPr>
               <w:r>
                 <w:rPr>
+                  <w:rFonts w:eastAsiaTheme="majorEastAsia" w:cstheme="majorBidi"/>
                   <w:noProof w:val="0"/>
+                  <w:sz w:val="32"/>
+                  <w:szCs w:val="40"/>
                 </w:rPr>
                 <w:fldChar w:fldCharType="begin"/>
               </w:r>
@@ -23246,7 +23209,10 @@
               </w:r>
               <w:r>
                 <w:rPr>
+                  <w:rFonts w:eastAsiaTheme="majorEastAsia" w:cstheme="majorBidi"/>
                   <w:noProof w:val="0"/>
+                  <w:sz w:val="32"/>
+                  <w:szCs w:val="40"/>
                 </w:rPr>
                 <w:fldChar w:fldCharType="separate"/>
               </w:r>
@@ -23269,7 +23235,7 @@
               </w:tblGrid>
               <w:tr>
                 <w:trPr>
-                  <w:divId w:val="416482399"/>
+                  <w:divId w:val="1784108125"/>
                   <w:tblCellSpacing w:w="15" w:type="dxa"/>
                 </w:trPr>
                 <w:tc>
@@ -23308,7 +23274,7 @@
               </w:tr>
               <w:tr>
                 <w:trPr>
-                  <w:divId w:val="416482399"/>
+                  <w:divId w:val="1784108125"/>
                   <w:tblCellSpacing w:w="15" w:type="dxa"/>
                 </w:trPr>
                 <w:tc>
@@ -23340,10 +23306,44 @@
                   </w:p>
                 </w:tc>
               </w:tr>
+              <w:tr>
+                <w:trPr>
+                  <w:divId w:val="1784108125"/>
+                  <w:tblCellSpacing w:w="15" w:type="dxa"/>
+                </w:trPr>
+                <w:tc>
+                  <w:tcPr>
+                    <w:tcW w:w="50" w:type="pct"/>
+                    <w:hideMark/>
+                  </w:tcPr>
+                  <w:p>
+                    <w:pPr>
+                      <w:pStyle w:val="Bibliography"/>
+                    </w:pPr>
+                    <w:r>
+                      <w:t xml:space="preserve">[3] </w:t>
+                    </w:r>
+                  </w:p>
+                </w:tc>
+                <w:tc>
+                  <w:tcPr>
+                    <w:tcW w:w="0" w:type="auto"/>
+                    <w:hideMark/>
+                  </w:tcPr>
+                  <w:p>
+                    <w:pPr>
+                      <w:pStyle w:val="Bibliography"/>
+                    </w:pPr>
+                    <w:r>
+                      <w:t>A. M. a. t. G. E. c. Juan Linietsky, "Godot Engine 4.4 documentation in English," [Online]. Available: https://docs.godotengine.org/en/4.4/about/introduction.html.</w:t>
+                    </w:r>
+                  </w:p>
+                </w:tc>
+              </w:tr>
             </w:tbl>
             <w:p>
               <w:pPr>
-                <w:divId w:val="416482399"/>
+                <w:divId w:val="1784108125"/>
                 <w:rPr>
                   <w:rFonts w:eastAsia="Times New Roman"/>
                 </w:rPr>
@@ -26411,6 +26411,7 @@
   <w:style w:type="character" w:default="1" w:styleId="DefaultParagraphFont">
     <w:name w:val="Default Paragraph Font"/>
     <w:uiPriority w:val="1"/>
+    <w:semiHidden/>
     <w:unhideWhenUsed/>
   </w:style>
   <w:style w:type="table" w:default="1" w:styleId="TableNormal">
@@ -26989,6 +26990,92 @@
     <w:unhideWhenUsed/>
     <w:rsid w:val="00A61A06"/>
   </w:style>
+  <w:style w:type="paragraph" w:styleId="FootnoteText">
+    <w:name w:val="footnote text"/>
+    <w:basedOn w:val="Normal"/>
+    <w:link w:val="FootnoteTextChar"/>
+    <w:uiPriority w:val="99"/>
+    <w:semiHidden/>
+    <w:unhideWhenUsed/>
+    <w:rsid w:val="00FF7053"/>
+    <w:pPr>
+      <w:spacing w:before="0" w:after="0" w:line="240" w:lineRule="auto"/>
+    </w:pPr>
+    <w:rPr>
+      <w:sz w:val="20"/>
+      <w:szCs w:val="20"/>
+    </w:rPr>
+  </w:style>
+  <w:style w:type="character" w:customStyle="1" w:styleId="FootnoteTextChar">
+    <w:name w:val="Footnote Text Char"/>
+    <w:basedOn w:val="DefaultParagraphFont"/>
+    <w:link w:val="FootnoteText"/>
+    <w:uiPriority w:val="99"/>
+    <w:semiHidden/>
+    <w:rsid w:val="00FF7053"/>
+    <w:rPr>
+      <w:rFonts w:ascii="Times New Roman" w:hAnsi="Times New Roman"/>
+      <w:noProof/>
+      <w:color w:val="000000" w:themeColor="text1"/>
+      <w:sz w:val="20"/>
+      <w:szCs w:val="20"/>
+      <w:lang w:val="vi-VN"/>
+    </w:rPr>
+  </w:style>
+  <w:style w:type="character" w:styleId="FootnoteReference">
+    <w:name w:val="footnote reference"/>
+    <w:basedOn w:val="DefaultParagraphFont"/>
+    <w:uiPriority w:val="99"/>
+    <w:semiHidden/>
+    <w:unhideWhenUsed/>
+    <w:rsid w:val="00FF7053"/>
+    <w:rPr>
+      <w:vertAlign w:val="superscript"/>
+    </w:rPr>
+  </w:style>
+  <w:style w:type="paragraph" w:styleId="EndnoteText">
+    <w:name w:val="endnote text"/>
+    <w:basedOn w:val="Normal"/>
+    <w:link w:val="EndnoteTextChar"/>
+    <w:uiPriority w:val="99"/>
+    <w:semiHidden/>
+    <w:unhideWhenUsed/>
+    <w:rsid w:val="00FF7053"/>
+    <w:pPr>
+      <w:spacing w:before="0" w:after="0" w:line="240" w:lineRule="auto"/>
+    </w:pPr>
+    <w:rPr>
+      <w:sz w:val="20"/>
+      <w:szCs w:val="20"/>
+    </w:rPr>
+  </w:style>
+  <w:style w:type="character" w:customStyle="1" w:styleId="EndnoteTextChar">
+    <w:name w:val="Endnote Text Char"/>
+    <w:basedOn w:val="DefaultParagraphFont"/>
+    <w:link w:val="EndnoteText"/>
+    <w:uiPriority w:val="99"/>
+    <w:semiHidden/>
+    <w:rsid w:val="00FF7053"/>
+    <w:rPr>
+      <w:rFonts w:ascii="Times New Roman" w:hAnsi="Times New Roman"/>
+      <w:noProof/>
+      <w:color w:val="000000" w:themeColor="text1"/>
+      <w:sz w:val="20"/>
+      <w:szCs w:val="20"/>
+      <w:lang w:val="vi-VN"/>
+    </w:rPr>
+  </w:style>
+  <w:style w:type="character" w:styleId="EndnoteReference">
+    <w:name w:val="endnote reference"/>
+    <w:basedOn w:val="DefaultParagraphFont"/>
+    <w:uiPriority w:val="99"/>
+    <w:semiHidden/>
+    <w:unhideWhenUsed/>
+    <w:rsid w:val="00FF7053"/>
+    <w:rPr>
+      <w:vertAlign w:val="superscript"/>
+    </w:rPr>
+  </w:style>
 </w:styles>
 </file>
 
@@ -27317,7 +27404,7 @@
     <b:InternetSiteTitle>Godot Docs</b:InternetSiteTitle>
     <b:URL>https://docs.godotengine.org/en/stable/</b:URL>
     <b:LCID>en-US</b:LCID>
-    <b:RefOrder>1</b:RefOrder>
+    <b:RefOrder>2</b:RefOrder>
   </b:Source>
   <b:Source>
     <b:Tag>San</b:Tag>
@@ -27336,13 +27423,33 @@
         </b:NameList>
       </b:Author>
     </b:Author>
-    <b:RefOrder>2</b:RefOrder>
+    <b:RefOrder>3</b:RefOrder>
+  </b:Source>
+  <b:Source>
+    <b:Tag>Jua</b:Tag>
+    <b:SourceType>InternetSite</b:SourceType>
+    <b:Guid>{5EBBE577-7D05-4553-96D5-D2AE4B17E97E}</b:Guid>
+    <b:LCID>en-US</b:LCID>
+    <b:Author>
+      <b:Author>
+        <b:NameList>
+          <b:Person>
+            <b:Last>Juan Linietsky</b:Last>
+            <b:First>Ariel</b:First>
+            <b:Middle>Manzur, and the Godot Engine community</b:Middle>
+          </b:Person>
+        </b:NameList>
+      </b:Author>
+    </b:Author>
+    <b:Title>Godot Engine 4.4 documentation in English</b:Title>
+    <b:URL>https://docs.godotengine.org/en/4.4/about/introduction.html</b:URL>
+    <b:RefOrder>1</b:RefOrder>
   </b:Source>
 </b:Sources>
 </file>
 
 <file path=customXml/itemProps1.xml><?xml version="1.0" encoding="utf-8"?>
-<ds:datastoreItem xmlns:ds="http://schemas.openxmlformats.org/officeDocument/2006/customXml" ds:itemID="{CCB20CF4-1BCE-4F9E-9E4D-58C5B692C368}">
+<ds:datastoreItem xmlns:ds="http://schemas.openxmlformats.org/officeDocument/2006/customXml" ds:itemID="{C11BD20A-1D1C-4954-B812-81073A7DF39D}">
   <ds:schemaRefs>
     <ds:schemaRef ds:uri="http://schemas.openxmlformats.org/officeDocument/2006/bibliography"/>
   </ds:schemaRefs>

</xml_diff>